<commit_message>
ajout texte rapport final sprint 1 2 3 4
</commit_message>
<xml_diff>
--- a/RapportFinalProjet.docx
+++ b/RapportFinalProjet.docx
@@ -1,6 +1,6 @@
 
 <file path=word/document.xml><?xml version="1.0" encoding="utf-8"?>
-<w:document xmlns:wpc="http://schemas.microsoft.com/office/word/2010/wordprocessingCanvas" xmlns:cx="http://schemas.microsoft.com/office/drawing/2014/chartex" xmlns:cx1="http://schemas.microsoft.com/office/drawing/2015/9/8/chartex" xmlns:cx2="http://schemas.microsoft.com/office/drawing/2015/10/21/chartex" xmlns:cx3="http://schemas.microsoft.com/office/drawing/2016/5/9/chartex" xmlns:cx4="http://schemas.microsoft.com/office/drawing/2016/5/10/chartex" xmlns:cx5="http://schemas.microsoft.com/office/drawing/2016/5/11/chartex" xmlns:cx6="http://schemas.microsoft.com/office/drawing/2016/5/12/chartex" xmlns:cx7="http://schemas.microsoft.com/office/drawing/2016/5/13/chartex" xmlns:cx8="http://schemas.microsoft.com/office/drawing/2016/5/14/chartex" xmlns:mc="http://schemas.openxmlformats.org/markup-compatibility/2006" xmlns:aink="http://schemas.microsoft.com/office/drawing/2016/ink" xmlns:am3d="http://schemas.microsoft.com/office/drawing/2017/model3d" xmlns:o="urn:schemas-microsoft-com:office:office" xmlns:r="http://schemas.openxmlformats.org/officeDocument/2006/relationships" xmlns:m="http://schemas.openxmlformats.org/officeDocument/2006/math" xmlns:v="urn:schemas-microsoft-com:vml" xmlns:wp14="http://schemas.microsoft.com/office/word/2010/wordprocessingDrawing" xmlns:wp="http://schemas.openxmlformats.org/drawingml/2006/wordprocessingDrawing" xmlns:w10="urn:schemas-microsoft-com:office:word" xmlns:w="http://schemas.openxmlformats.org/wordprocessingml/2006/main" xmlns:w14="http://schemas.microsoft.com/office/word/2010/wordml" xmlns:w15="http://schemas.microsoft.com/office/word/2012/wordml" xmlns:w16cex="http://schemas.microsoft.com/office/word/2018/wordml/cex" xmlns:w16cid="http://schemas.microsoft.com/office/word/2016/wordml/cid" xmlns:w16="http://schemas.microsoft.com/office/word/2018/wordml" xmlns:w16se="http://schemas.microsoft.com/office/word/2015/wordml/symex" xmlns:wpg="http://schemas.microsoft.com/office/word/2010/wordprocessingGroup" xmlns:wpi="http://schemas.microsoft.com/office/word/2010/wordprocessingInk" xmlns:wne="http://schemas.microsoft.com/office/word/2006/wordml" xmlns:wps="http://schemas.microsoft.com/office/word/2010/wordprocessingShape" mc:Ignorable="w14 w15 w16se w16cid w16 w16cex wp14">
+<w:document xmlns:wpc="http://schemas.microsoft.com/office/word/2010/wordprocessingCanvas" xmlns:cx="http://schemas.microsoft.com/office/drawing/2014/chartex" xmlns:cx1="http://schemas.microsoft.com/office/drawing/2015/9/8/chartex" xmlns:cx2="http://schemas.microsoft.com/office/drawing/2015/10/21/chartex" xmlns:cx3="http://schemas.microsoft.com/office/drawing/2016/5/9/chartex" xmlns:cx4="http://schemas.microsoft.com/office/drawing/2016/5/10/chartex" xmlns:cx5="http://schemas.microsoft.com/office/drawing/2016/5/11/chartex" xmlns:cx6="http://schemas.microsoft.com/office/drawing/2016/5/12/chartex" xmlns:cx7="http://schemas.microsoft.com/office/drawing/2016/5/13/chartex" xmlns:cx8="http://schemas.microsoft.com/office/drawing/2016/5/14/chartex" xmlns:mc="http://schemas.openxmlformats.org/markup-compatibility/2006" xmlns:aink="http://schemas.microsoft.com/office/drawing/2016/ink" xmlns:am3d="http://schemas.microsoft.com/office/drawing/2017/model3d" xmlns:o="urn:schemas-microsoft-com:office:office" xmlns:r="http://schemas.openxmlformats.org/officeDocument/2006/relationships" xmlns:m="http://schemas.openxmlformats.org/officeDocument/2006/math" xmlns:v="urn:schemas-microsoft-com:vml" xmlns:wp14="http://schemas.microsoft.com/office/word/2010/wordprocessingDrawing" xmlns:wp="http://schemas.openxmlformats.org/drawingml/2006/wordprocessingDrawing" xmlns:w10="urn:schemas-microsoft-com:office:word" xmlns:w="http://schemas.openxmlformats.org/wordprocessingml/2006/main" xmlns:w14="http://schemas.microsoft.com/office/word/2010/wordml" xmlns:w15="http://schemas.microsoft.com/office/word/2012/wordml" xmlns:w16cid="http://schemas.microsoft.com/office/word/2016/wordml/cid" xmlns:w16se="http://schemas.microsoft.com/office/word/2015/wordml/symex" xmlns:wpg="http://schemas.microsoft.com/office/word/2010/wordprocessingGroup" xmlns:wpi="http://schemas.microsoft.com/office/word/2010/wordprocessingInk" xmlns:wne="http://schemas.microsoft.com/office/word/2006/wordml" xmlns:wps="http://schemas.microsoft.com/office/word/2010/wordprocessingShape" mc:Ignorable="w14 w15 w16se w16cid wp14">
   <w:body>
     <w:p>
       <w:pPr>
@@ -463,23 +463,7 @@
           <w:sz w:val="24"/>
           <w:szCs w:val="24"/>
         </w:rPr>
-        <w:t xml:space="preserve"> : </w:t>
-      </w:r>
-      <w:proofErr w:type="spellStart"/>
-      <w:r>
-        <w:rPr>
-          <w:sz w:val="24"/>
-          <w:szCs w:val="24"/>
-        </w:rPr>
-        <w:t>Balestrieri</w:t>
-      </w:r>
-      <w:proofErr w:type="spellEnd"/>
-      <w:r>
-        <w:rPr>
-          <w:sz w:val="24"/>
-          <w:szCs w:val="24"/>
-        </w:rPr>
-        <w:t xml:space="preserve"> </w:t>
+        <w:t xml:space="preserve"> : Balestrieri </w:t>
       </w:r>
       <w:r>
         <w:rPr>
@@ -521,21 +505,12 @@
         </w:rPr>
         <w:t xml:space="preserve">Professeur : </w:t>
       </w:r>
-      <w:proofErr w:type="spellStart"/>
       <w:r>
         <w:rPr>
           <w:sz w:val="24"/>
           <w:szCs w:val="24"/>
         </w:rPr>
-        <w:t>Lachaize</w:t>
-      </w:r>
-      <w:proofErr w:type="spellEnd"/>
-      <w:r>
-        <w:rPr>
-          <w:sz w:val="24"/>
-          <w:szCs w:val="24"/>
-        </w:rPr>
-        <w:t xml:space="preserve"> Patrick</w:t>
+        <w:t>Lachaize Patrick</w:t>
       </w:r>
     </w:p>
     <w:p>
@@ -1647,13 +1622,8 @@
         <w:t>La programmation réseau</w:t>
       </w:r>
       <w:r>
-        <w:t xml:space="preserve"> &amp; </w:t>
-      </w:r>
-      <w:proofErr w:type="spellStart"/>
-      <w:r>
-        <w:t>multi-threads</w:t>
-      </w:r>
-      <w:proofErr w:type="spellEnd"/>
+        <w:t xml:space="preserve"> &amp; multi-threads</w:t>
+      </w:r>
     </w:p>
     <w:p>
       <w:pPr>
@@ -1676,15 +1646,7 @@
         </w:numPr>
       </w:pPr>
       <w:r>
-        <w:t xml:space="preserve">La gestion de projet avec </w:t>
-      </w:r>
-      <w:proofErr w:type="spellStart"/>
-      <w:r>
-        <w:t>IceScrum</w:t>
-      </w:r>
-      <w:proofErr w:type="spellEnd"/>
-      <w:r>
-        <w:t xml:space="preserve"> </w:t>
+        <w:t xml:space="preserve">La gestion de projet avec IceScrum </w:t>
       </w:r>
     </w:p>
     <w:p>
@@ -1716,15 +1678,7 @@
     </w:p>
     <w:p>
       <w:r>
-        <w:t xml:space="preserve">Le projet a été divisé en 4 sprints avec à chaque fois un entretien avec le « Project </w:t>
-      </w:r>
-      <w:proofErr w:type="spellStart"/>
-      <w:r>
-        <w:t>Owner</w:t>
-      </w:r>
-      <w:proofErr w:type="spellEnd"/>
-      <w:r>
-        <w:t xml:space="preserve"> » pour la validation des étapes. </w:t>
+        <w:t xml:space="preserve">Le projet a été divisé en 4 sprints avec à chaque fois un entretien avec le « Project Owner » pour la validation des étapes. </w:t>
       </w:r>
     </w:p>
     <w:p>
@@ -1809,15 +1763,7 @@
       <w:bookmarkStart w:id="1" w:name="_Toc42176821"/>
       <w:r>
         <w:lastRenderedPageBreak/>
-        <w:t xml:space="preserve">Règles du jeu « Poker Texas </w:t>
-      </w:r>
-      <w:proofErr w:type="spellStart"/>
-      <w:r>
-        <w:t>Hold’em</w:t>
-      </w:r>
-      <w:proofErr w:type="spellEnd"/>
-      <w:r>
-        <w:t> »</w:t>
+        <w:t>Règles du jeu « Poker Texas Hold’em »</w:t>
       </w:r>
       <w:bookmarkEnd w:id="1"/>
       <w:r>
@@ -1890,23 +1836,7 @@
           <w:i/>
           <w:iCs/>
         </w:rPr>
-        <w:t xml:space="preserve">« Pour commencer, vous devez désigner un donneur, afin de le distinguer des autres, le bouton doit être placé sur la table à côté de ce joueur. Le donneur </w:t>
-      </w:r>
-      <w:proofErr w:type="gramStart"/>
-      <w:r>
-        <w:rPr>
-          <w:i/>
-          <w:iCs/>
-        </w:rPr>
-        <w:t>est en charge</w:t>
-      </w:r>
-      <w:proofErr w:type="gramEnd"/>
-      <w:r>
-        <w:rPr>
-          <w:i/>
-          <w:iCs/>
-        </w:rPr>
-        <w:t xml:space="preserve"> de distribuer les cartes. A chaque tour, le donneur change dans le sens des aiguilles d’une montre.</w:t>
+        <w:t>« Pour commencer, vous devez désigner un donneur, afin de le distinguer des autres, le bouton doit être placé sur la table à côté de ce joueur. Le donneur est en charge de distribuer les cartes. A chaque tour, le donneur change dans le sens des aiguilles d’une montre.</w:t>
       </w:r>
     </w:p>
     <w:p>
@@ -2177,23 +2107,7 @@
           <w:i/>
           <w:iCs/>
         </w:rPr>
-        <w:t xml:space="preserve">Le deuxième tour de mises démarre avec le joueur à gauche du donneur. Dans ce nouveau tour chaque joueur </w:t>
-      </w:r>
-      <w:proofErr w:type="gramStart"/>
-      <w:r>
-        <w:rPr>
-          <w:i/>
-          <w:iCs/>
-        </w:rPr>
-        <w:t>à</w:t>
-      </w:r>
-      <w:proofErr w:type="gramEnd"/>
-      <w:r>
-        <w:rPr>
-          <w:i/>
-          <w:iCs/>
-        </w:rPr>
-        <w:t xml:space="preserve"> la possibilité de dire :</w:t>
+        <w:t>Le deuxième tour de mises démarre avec le joueur à gauche du donneur. Dans ce nouveau tour chaque joueur à la possibilité de dire :</w:t>
       </w:r>
     </w:p>
     <w:p>
@@ -2222,39 +2136,7 @@
           <w:i/>
           <w:iCs/>
         </w:rPr>
-        <w:t xml:space="preserve">, le joueur peut </w:t>
-      </w:r>
-      <w:proofErr w:type="spellStart"/>
-      <w:r>
-        <w:rPr>
-          <w:i/>
-          <w:iCs/>
-        </w:rPr>
-        <w:t>cheker</w:t>
-      </w:r>
-      <w:proofErr w:type="spellEnd"/>
-      <w:r>
-        <w:rPr>
-          <w:i/>
-          <w:iCs/>
-        </w:rPr>
-        <w:t xml:space="preserve"> c’est-à-dire qu’il ne mise pas de somme supplémentaire dans le pot. Il peut </w:t>
-      </w:r>
-      <w:proofErr w:type="spellStart"/>
-      <w:r>
-        <w:rPr>
-          <w:i/>
-          <w:iCs/>
-        </w:rPr>
-        <w:t>cheker</w:t>
-      </w:r>
-      <w:proofErr w:type="spellEnd"/>
-      <w:r>
-        <w:rPr>
-          <w:i/>
-          <w:iCs/>
-        </w:rPr>
-        <w:t xml:space="preserve"> seulement si les joueurs d’avant n’ont pas misé eux non plus.</w:t>
+        <w:t>, le joueur peut cheker c’est-à-dire qu’il ne mise pas de somme supplémentaire dans le pot. Il peut cheker seulement si les joueurs d’avant n’ont pas misé eux non plus.</w:t>
       </w:r>
     </w:p>
     <w:p>
@@ -2555,14 +2437,27 @@
       <w:r>
         <w:t xml:space="preserve">Figure </w:t>
       </w:r>
-      <w:fldSimple w:instr=" SEQ Figure \* ARABIC ">
-        <w:r>
-          <w:rPr>
-            <w:noProof/>
-          </w:rPr>
-          <w:t>1</w:t>
-        </w:r>
-      </w:fldSimple>
+      <w:r>
+        <w:fldChar w:fldCharType="begin"/>
+      </w:r>
+      <w:r>
+        <w:instrText xml:space="preserve"> SEQ Figure \* ARABIC </w:instrText>
+      </w:r>
+      <w:r>
+        <w:fldChar w:fldCharType="separate"/>
+      </w:r>
+      <w:r>
+        <w:rPr>
+          <w:noProof/>
+        </w:rPr>
+        <w:t>1</w:t>
+      </w:r>
+      <w:r>
+        <w:rPr>
+          <w:noProof/>
+        </w:rPr>
+        <w:fldChar w:fldCharType="end"/>
+      </w:r>
       <w:r>
         <w:t xml:space="preserve"> </w:t>
       </w:r>
@@ -2657,24 +2552,137 @@
     </w:p>
     <w:p>
       <w:r>
-        <w:t xml:space="preserve">Parler de </w:t>
-      </w:r>
-      <w:proofErr w:type="spellStart"/>
-      <w:r>
-        <w:t>icestrum</w:t>
-      </w:r>
-      <w:proofErr w:type="spellEnd"/>
-      <w:r>
-        <w:t xml:space="preserve"> et b</w:t>
-      </w:r>
-      <w:r>
-        <w:t xml:space="preserve">ut de chaque sprint…. Montrer exemples de taches </w:t>
-      </w:r>
-      <w:proofErr w:type="spellStart"/>
-      <w:r>
-        <w:t>etc</w:t>
-      </w:r>
-      <w:proofErr w:type="spellEnd"/>
+        <w:t>Dans le cadre de ce projet nous avons utilisé l’outil IceScrum. Celui-ci nous a permis de planifier diverses tâches réparties dans des « </w:t>
+      </w:r>
+      <w:r>
+        <w:rPr>
+          <w:b/>
+          <w:bCs/>
+        </w:rPr>
+        <w:t>Sprint</w:t>
+      </w:r>
+      <w:r>
+        <w:t xml:space="preserve"> ». </w:t>
+      </w:r>
+    </w:p>
+    <w:p>
+      <w:r>
+        <w:t>Un « </w:t>
+      </w:r>
+      <w:r>
+        <w:rPr>
+          <w:b/>
+          <w:bCs/>
+        </w:rPr>
+        <w:t>Sprint</w:t>
+      </w:r>
+      <w:r>
+        <w:t> » est un ensemble de tâches découpées du projet. Celui-ci contient des « Stories » qui regroupent elles-mêmes un ensemble de tâches qui concernent une fonctionnalité du projet.</w:t>
+      </w:r>
+    </w:p>
+    <w:p>
+      <w:pPr>
+        <w:rPr>
+          <w:i/>
+          <w:iCs/>
+          <w:u w:val="single"/>
+        </w:rPr>
+      </w:pPr>
+      <w:r>
+        <w:rPr>
+          <w:i/>
+          <w:iCs/>
+          <w:u w:val="single"/>
+        </w:rPr>
+        <w:t>Exemple d’un sprint</w:t>
+      </w:r>
+    </w:p>
+    <w:p>
+      <w:r>
+        <w:rPr>
+          <w:noProof/>
+        </w:rPr>
+        <w:drawing>
+          <wp:inline distT="0" distB="0" distL="0" distR="0" wp14:anchorId="7C40AD62" wp14:editId="5A5D7A85">
+            <wp:extent cx="5760720" cy="1949450"/>
+            <wp:effectExtent l="0" t="0" r="0" b="0"/>
+            <wp:docPr id="1" name="Image 1"/>
+            <wp:cNvGraphicFramePr>
+              <a:graphicFrameLocks xmlns:a="http://schemas.openxmlformats.org/drawingml/2006/main" noChangeAspect="1"/>
+            </wp:cNvGraphicFramePr>
+            <a:graphic xmlns:a="http://schemas.openxmlformats.org/drawingml/2006/main">
+              <a:graphicData uri="http://schemas.openxmlformats.org/drawingml/2006/picture">
+                <pic:pic xmlns:pic="http://schemas.openxmlformats.org/drawingml/2006/picture">
+                  <pic:nvPicPr>
+                    <pic:cNvPr id="1" name=""/>
+                    <pic:cNvPicPr/>
+                  </pic:nvPicPr>
+                  <pic:blipFill>
+                    <a:blip r:embed="rId12"/>
+                    <a:stretch>
+                      <a:fillRect/>
+                    </a:stretch>
+                  </pic:blipFill>
+                  <pic:spPr>
+                    <a:xfrm>
+                      <a:off x="0" y="0"/>
+                      <a:ext cx="5760720" cy="1949450"/>
+                    </a:xfrm>
+                    <a:prstGeom prst="rect">
+                      <a:avLst/>
+                    </a:prstGeom>
+                  </pic:spPr>
+                </pic:pic>
+              </a:graphicData>
+            </a:graphic>
+          </wp:inline>
+        </w:drawing>
+      </w:r>
+    </w:p>
+    <w:p>
+      <w:r>
+        <w:t xml:space="preserve">Les « post-it » jaunes sont des </w:t>
+      </w:r>
+      <w:r>
+        <w:rPr>
+          <w:b/>
+          <w:bCs/>
+        </w:rPr>
+        <w:t>tâches</w:t>
+      </w:r>
+      <w:r>
+        <w:t xml:space="preserve">. On peut voir que celles du haut sont rattachées à la </w:t>
+      </w:r>
+      <w:r>
+        <w:rPr>
+          <w:b/>
+          <w:bCs/>
+        </w:rPr>
+        <w:t>story</w:t>
+      </w:r>
+      <w:r>
+        <w:t xml:space="preserve"> « Développement » et le tout est lié au </w:t>
+      </w:r>
+      <w:r>
+        <w:rPr>
+          <w:b/>
+          <w:bCs/>
+        </w:rPr>
+        <w:t>s</w:t>
+      </w:r>
+      <w:r>
+        <w:rPr>
+          <w:b/>
+          <w:bCs/>
+        </w:rPr>
+        <w:t>print</w:t>
+      </w:r>
+      <w:r>
+        <w:t xml:space="preserve"> </w:t>
+      </w:r>
+      <w:r>
+        <w:t>« Sprint 1 ».</w:t>
+      </w:r>
     </w:p>
     <w:p>
       <w:pPr>
@@ -2690,6 +2698,29 @@
       </w:r>
     </w:p>
     <w:p>
+      <w:r>
+        <w:t>Concernant le premier sprint, nous nous sommes principalement concentrés sur la base du projet. C’est-à-dire avoir un environnement d’application fonctionnel graphique qui tourne. Nous avons donc créé les deux GUI principales lors de cette phase (GUI de la table de jeu et GUI de connexion).</w:t>
+      </w:r>
+      <w:r>
+        <w:t xml:space="preserve"> </w:t>
+      </w:r>
+    </w:p>
+    <w:p>
+      <w:r>
+        <w:t>Travis CI a été implémenté afin de pouvoir profiter d’un outil d’intégration continue, permettant ainsi de facilement lancer les tests de notre applications.</w:t>
+      </w:r>
+    </w:p>
+    <w:p>
+      <w:r>
+        <w:t>Nous avons notamment construit le squelette principal du rapport qui a été utilisé lors des différents rendus.</w:t>
+      </w:r>
+    </w:p>
+    <w:p>
+      <w:r>
+        <w:t>Le logo a lui aussi été créé durant cette phase.</w:t>
+      </w:r>
+    </w:p>
+    <w:p>
       <w:pPr>
         <w:pStyle w:val="Titre2"/>
       </w:pPr>
@@ -2703,6 +2734,81 @@
       </w:r>
     </w:p>
     <w:p>
+      <w:r>
+        <w:t>Durant le deuxième sprint, nous avons établis un diagramme de communication ainsi qu’un diagramme de séquence. La GUI s’est vu</w:t>
+      </w:r>
+      <w:r>
+        <w:t>e</w:t>
+      </w:r>
+      <w:r>
+        <w:t xml:space="preserve"> modifiée afin de permettre une meilleure visualisation des joueurs et de leurs cartes respectives. </w:t>
+      </w:r>
+      <w:r>
+        <w:t>On y implémenta également le fait de pouvoir miser / se coucher pour chaque joueur.</w:t>
+      </w:r>
+    </w:p>
+    <w:p>
+      <w:r>
+        <w:lastRenderedPageBreak/>
+        <w:t xml:space="preserve">L’introduction de la communication Client- Serveur fût la tâche prenant le plus de temps. Celle-ci nous a permis de mettre en place une structure servant d’exemple afin de pouvoir ré—implémenter d’autre communications nécessaires au jeu (tel que le fait que les cartes du </w:t>
+      </w:r>
+      <w:r>
+        <w:rPr>
+          <w:b/>
+          <w:bCs/>
+        </w:rPr>
+        <w:t>B</w:t>
+      </w:r>
+      <w:r>
+        <w:rPr>
+          <w:b/>
+          <w:bCs/>
+        </w:rPr>
+        <w:t>oard</w:t>
+      </w:r>
+      <w:r>
+        <w:rPr>
+          <w:rStyle w:val="Appelnotedebasdep"/>
+        </w:rPr>
+        <w:footnoteReference w:id="1"/>
+      </w:r>
+      <w:r>
+        <w:t xml:space="preserve"> doivent êtres similaires pour tout le monde). </w:t>
+      </w:r>
+    </w:p>
+    <w:p>
+      <w:r>
+        <w:t xml:space="preserve">Afin de permettre une communication synchronisée entre le client et le serveur (tout ceci pendant que le jeu se déroule) nous avons mis en place différents </w:t>
+      </w:r>
+      <w:r>
+        <w:rPr>
+          <w:b/>
+          <w:bCs/>
+        </w:rPr>
+        <w:t>Thread</w:t>
+      </w:r>
+      <w:r>
+        <w:rPr>
+          <w:rStyle w:val="Appelnotedebasdep"/>
+        </w:rPr>
+        <w:footnoteReference w:id="2"/>
+      </w:r>
+      <w:r>
+        <w:t xml:space="preserve"> comme nous l’avons vu durant les différents cours de Génie logiciel.</w:t>
+      </w:r>
+    </w:p>
+    <w:p>
+      <w:r>
+        <w:t xml:space="preserve">Une première partie a pu être simulée (manuellement) afin de pouvoir </w:t>
+      </w:r>
+      <w:r>
+        <w:t>visualiser</w:t>
+      </w:r>
+      <w:r>
+        <w:t xml:space="preserve"> les éventuels bogues / anormalités.</w:t>
+      </w:r>
+    </w:p>
+    <w:p>
       <w:pPr>
         <w:pStyle w:val="Titre2"/>
       </w:pPr>
@@ -2713,6 +2819,51 @@
       <w:bookmarkEnd w:id="9"/>
     </w:p>
     <w:p>
+      <w:r>
+        <w:t xml:space="preserve">Lors du sprint 3, nous avons établis un diagramme d’activité. </w:t>
+      </w:r>
+    </w:p>
+    <w:p>
+      <w:r>
+        <w:t>Une gestion des différents états de la partie a notamment été introduit (reconnaissance de la phase actuelle : Flop</w:t>
+      </w:r>
+      <w:r>
+        <w:rPr>
+          <w:rStyle w:val="Appelnotedebasdep"/>
+        </w:rPr>
+        <w:footnoteReference w:id="3"/>
+      </w:r>
+      <w:r>
+        <w:t>, River</w:t>
+      </w:r>
+      <w:r>
+        <w:rPr>
+          <w:rStyle w:val="Appelnotedebasdep"/>
+        </w:rPr>
+        <w:footnoteReference w:id="4"/>
+      </w:r>
+      <w:r>
+        <w:t>, Turn</w:t>
+      </w:r>
+      <w:r>
+        <w:rPr>
+          <w:rStyle w:val="Appelnotedebasdep"/>
+        </w:rPr>
+        <w:footnoteReference w:id="5"/>
+      </w:r>
+      <w:r>
+        <w:t>).</w:t>
+      </w:r>
+      <w:r>
+        <w:t xml:space="preserve"> Nous avons notamment revu l’ensemble des actions possibles joueurs afin de pouvoir correctement les interprétés entre le back-end et le front-end. Ainsi un joueur pourra uniquement miser lors d’une phase de mise (qui est affichée sur la fenêtre).</w:t>
+      </w:r>
+    </w:p>
+    <w:p>
+      <w:r>
+        <w:t>Un pot commun aux joueurs a été implémenté. Celui-ci est doit être remporté par le gagnant de la partie.</w:t>
+      </w:r>
+    </w:p>
+    <w:p>
       <w:pPr>
         <w:pStyle w:val="Titre2"/>
       </w:pPr>
@@ -2722,12 +2873,40 @@
       </w:r>
       <w:bookmarkEnd w:id="10"/>
     </w:p>
-    <w:p/>
+    <w:p>
+      <w:r>
+        <w:t xml:space="preserve">Durant ce dernier sprint, nous avons ajouter diverses fonctionnalités. Le calcul de la force d’une main a été une tâche demandant beaucoup de temps d’analyse et d’implémentation. </w:t>
+      </w:r>
+    </w:p>
+    <w:p>
+      <w:r>
+        <w:t xml:space="preserve">Afin d’observer le déroulement </w:t>
+      </w:r>
+      <w:r>
+        <w:t>d’une multitude</w:t>
+      </w:r>
+      <w:r>
+        <w:t xml:space="preserve"> de parties, nous avons fait en sorte qu’à la fin d’une partie, une nouvelle en est lancée. Cela nous a été utile car certaines fois il y eut des soucis indécelables (quint flush royale qui n’était pas prise en compte) si nous nous étions contentés de tester des parties manuellement. Ceci aurait été indétectable dans le sens où, il y a très peu de chance d’en avoir une. Le fait d’avoir pu automatiser cela nous a permis de jouer plus de parties.</w:t>
+      </w:r>
+    </w:p>
+    <w:p>
+      <w:r>
+        <w:t>Un modèle de domaine a été créé afin de permettre une meilleure visualisation du projet.</w:t>
+      </w:r>
+    </w:p>
+    <w:p>
+      <w:r>
+        <w:t>Pour finir, une rédaction finale du rapport fût effectuée.</w:t>
+      </w:r>
+      <w:bookmarkStart w:id="11" w:name="_GoBack"/>
+      <w:bookmarkEnd w:id="11"/>
+    </w:p>
     <w:p>
       <w:pPr>
         <w:jc w:val="left"/>
       </w:pPr>
       <w:r>
+        <w:lastRenderedPageBreak/>
         <w:br w:type="page"/>
       </w:r>
     </w:p>
@@ -2744,10 +2923,10 @@
       </w:r>
     </w:p>
     <w:sectPr>
-      <w:headerReference w:type="default" r:id="rId12"/>
-      <w:footerReference w:type="default" r:id="rId13"/>
-      <w:headerReference w:type="first" r:id="rId14"/>
-      <w:footerReference w:type="first" r:id="rId15"/>
+      <w:headerReference w:type="default" r:id="rId13"/>
+      <w:footerReference w:type="default" r:id="rId14"/>
+      <w:headerReference w:type="first" r:id="rId15"/>
+      <w:footerReference w:type="first" r:id="rId16"/>
       <w:pgSz w:w="11906" w:h="16838"/>
       <w:pgMar w:top="1417" w:right="1417" w:bottom="1417" w:left="1417" w:header="708" w:footer="708" w:gutter="0"/>
       <w:pgNumType w:start="1"/>
@@ -2759,7 +2938,7 @@
 </file>
 
 <file path=word/endnotes.xml><?xml version="1.0" encoding="utf-8"?>
-<w:endnotes xmlns:wpc="http://schemas.microsoft.com/office/word/2010/wordprocessingCanvas" xmlns:cx="http://schemas.microsoft.com/office/drawing/2014/chartex" xmlns:cx1="http://schemas.microsoft.com/office/drawing/2015/9/8/chartex" xmlns:cx2="http://schemas.microsoft.com/office/drawing/2015/10/21/chartex" xmlns:cx3="http://schemas.microsoft.com/office/drawing/2016/5/9/chartex" xmlns:cx4="http://schemas.microsoft.com/office/drawing/2016/5/10/chartex" xmlns:cx5="http://schemas.microsoft.com/office/drawing/2016/5/11/chartex" xmlns:cx6="http://schemas.microsoft.com/office/drawing/2016/5/12/chartex" xmlns:cx7="http://schemas.microsoft.com/office/drawing/2016/5/13/chartex" xmlns:cx8="http://schemas.microsoft.com/office/drawing/2016/5/14/chartex" xmlns:mc="http://schemas.openxmlformats.org/markup-compatibility/2006" xmlns:aink="http://schemas.microsoft.com/office/drawing/2016/ink" xmlns:am3d="http://schemas.microsoft.com/office/drawing/2017/model3d" xmlns:o="urn:schemas-microsoft-com:office:office" xmlns:r="http://schemas.openxmlformats.org/officeDocument/2006/relationships" xmlns:m="http://schemas.openxmlformats.org/officeDocument/2006/math" xmlns:v="urn:schemas-microsoft-com:vml" xmlns:wp14="http://schemas.microsoft.com/office/word/2010/wordprocessingDrawing" xmlns:wp="http://schemas.openxmlformats.org/drawingml/2006/wordprocessingDrawing" xmlns:w10="urn:schemas-microsoft-com:office:word" xmlns:w="http://schemas.openxmlformats.org/wordprocessingml/2006/main" xmlns:w14="http://schemas.microsoft.com/office/word/2010/wordml" xmlns:w15="http://schemas.microsoft.com/office/word/2012/wordml" xmlns:w16cex="http://schemas.microsoft.com/office/word/2018/wordml/cex" xmlns:w16cid="http://schemas.microsoft.com/office/word/2016/wordml/cid" xmlns:w16="http://schemas.microsoft.com/office/word/2018/wordml" xmlns:w16se="http://schemas.microsoft.com/office/word/2015/wordml/symex" xmlns:wpg="http://schemas.microsoft.com/office/word/2010/wordprocessingGroup" xmlns:wpi="http://schemas.microsoft.com/office/word/2010/wordprocessingInk" xmlns:wne="http://schemas.microsoft.com/office/word/2006/wordml" xmlns:wps="http://schemas.microsoft.com/office/word/2010/wordprocessingShape" mc:Ignorable="w14 w15 w16se w16cid w16 w16cex wp14">
+<w:endnotes xmlns:wpc="http://schemas.microsoft.com/office/word/2010/wordprocessingCanvas" xmlns:cx="http://schemas.microsoft.com/office/drawing/2014/chartex" xmlns:cx1="http://schemas.microsoft.com/office/drawing/2015/9/8/chartex" xmlns:cx2="http://schemas.microsoft.com/office/drawing/2015/10/21/chartex" xmlns:cx3="http://schemas.microsoft.com/office/drawing/2016/5/9/chartex" xmlns:cx4="http://schemas.microsoft.com/office/drawing/2016/5/10/chartex" xmlns:cx5="http://schemas.microsoft.com/office/drawing/2016/5/11/chartex" xmlns:cx6="http://schemas.microsoft.com/office/drawing/2016/5/12/chartex" xmlns:cx7="http://schemas.microsoft.com/office/drawing/2016/5/13/chartex" xmlns:cx8="http://schemas.microsoft.com/office/drawing/2016/5/14/chartex" xmlns:mc="http://schemas.openxmlformats.org/markup-compatibility/2006" xmlns:aink="http://schemas.microsoft.com/office/drawing/2016/ink" xmlns:am3d="http://schemas.microsoft.com/office/drawing/2017/model3d" xmlns:o="urn:schemas-microsoft-com:office:office" xmlns:r="http://schemas.openxmlformats.org/officeDocument/2006/relationships" xmlns:m="http://schemas.openxmlformats.org/officeDocument/2006/math" xmlns:v="urn:schemas-microsoft-com:vml" xmlns:wp14="http://schemas.microsoft.com/office/word/2010/wordprocessingDrawing" xmlns:wp="http://schemas.openxmlformats.org/drawingml/2006/wordprocessingDrawing" xmlns:w10="urn:schemas-microsoft-com:office:word" xmlns:w="http://schemas.openxmlformats.org/wordprocessingml/2006/main" xmlns:w14="http://schemas.microsoft.com/office/word/2010/wordml" xmlns:w15="http://schemas.microsoft.com/office/word/2012/wordml" xmlns:w16cid="http://schemas.microsoft.com/office/word/2016/wordml/cid" xmlns:w16se="http://schemas.microsoft.com/office/word/2015/wordml/symex" xmlns:wpg="http://schemas.microsoft.com/office/word/2010/wordprocessingGroup" xmlns:wpi="http://schemas.microsoft.com/office/word/2010/wordprocessingInk" xmlns:wne="http://schemas.microsoft.com/office/word/2006/wordml" xmlns:wps="http://schemas.microsoft.com/office/word/2010/wordprocessingShape" mc:Ignorable="w14 w15 w16se w16cid wp14">
   <w:endnote w:type="separator" w:id="-1">
     <w:p>
       <w:pPr>
@@ -2784,7 +2963,7 @@
 </file>
 
 <file path=word/footer1.xml><?xml version="1.0" encoding="utf-8"?>
-<w:ftr xmlns:wpc="http://schemas.microsoft.com/office/word/2010/wordprocessingCanvas" xmlns:cx="http://schemas.microsoft.com/office/drawing/2014/chartex" xmlns:cx1="http://schemas.microsoft.com/office/drawing/2015/9/8/chartex" xmlns:cx2="http://schemas.microsoft.com/office/drawing/2015/10/21/chartex" xmlns:cx3="http://schemas.microsoft.com/office/drawing/2016/5/9/chartex" xmlns:cx4="http://schemas.microsoft.com/office/drawing/2016/5/10/chartex" xmlns:cx5="http://schemas.microsoft.com/office/drawing/2016/5/11/chartex" xmlns:cx6="http://schemas.microsoft.com/office/drawing/2016/5/12/chartex" xmlns:cx7="http://schemas.microsoft.com/office/drawing/2016/5/13/chartex" xmlns:cx8="http://schemas.microsoft.com/office/drawing/2016/5/14/chartex" xmlns:mc="http://schemas.openxmlformats.org/markup-compatibility/2006" xmlns:aink="http://schemas.microsoft.com/office/drawing/2016/ink" xmlns:am3d="http://schemas.microsoft.com/office/drawing/2017/model3d" xmlns:o="urn:schemas-microsoft-com:office:office" xmlns:r="http://schemas.openxmlformats.org/officeDocument/2006/relationships" xmlns:m="http://schemas.openxmlformats.org/officeDocument/2006/math" xmlns:v="urn:schemas-microsoft-com:vml" xmlns:wp14="http://schemas.microsoft.com/office/word/2010/wordprocessingDrawing" xmlns:wp="http://schemas.openxmlformats.org/drawingml/2006/wordprocessingDrawing" xmlns:w10="urn:schemas-microsoft-com:office:word" xmlns:w="http://schemas.openxmlformats.org/wordprocessingml/2006/main" xmlns:w14="http://schemas.microsoft.com/office/word/2010/wordml" xmlns:w15="http://schemas.microsoft.com/office/word/2012/wordml" xmlns:w16cex="http://schemas.microsoft.com/office/word/2018/wordml/cex" xmlns:w16cid="http://schemas.microsoft.com/office/word/2016/wordml/cid" xmlns:w16="http://schemas.microsoft.com/office/word/2018/wordml" xmlns:w16se="http://schemas.microsoft.com/office/word/2015/wordml/symex" xmlns:wpg="http://schemas.microsoft.com/office/word/2010/wordprocessingGroup" xmlns:wpi="http://schemas.microsoft.com/office/word/2010/wordprocessingInk" xmlns:wne="http://schemas.microsoft.com/office/word/2006/wordml" xmlns:wps="http://schemas.microsoft.com/office/word/2010/wordprocessingShape" mc:Ignorable="w14 w15 w16se w16cid w16 w16cex wp14">
+<w:ftr xmlns:wpc="http://schemas.microsoft.com/office/word/2010/wordprocessingCanvas" xmlns:cx="http://schemas.microsoft.com/office/drawing/2014/chartex" xmlns:cx1="http://schemas.microsoft.com/office/drawing/2015/9/8/chartex" xmlns:cx2="http://schemas.microsoft.com/office/drawing/2015/10/21/chartex" xmlns:cx3="http://schemas.microsoft.com/office/drawing/2016/5/9/chartex" xmlns:cx4="http://schemas.microsoft.com/office/drawing/2016/5/10/chartex" xmlns:cx5="http://schemas.microsoft.com/office/drawing/2016/5/11/chartex" xmlns:cx6="http://schemas.microsoft.com/office/drawing/2016/5/12/chartex" xmlns:cx7="http://schemas.microsoft.com/office/drawing/2016/5/13/chartex" xmlns:cx8="http://schemas.microsoft.com/office/drawing/2016/5/14/chartex" xmlns:mc="http://schemas.openxmlformats.org/markup-compatibility/2006" xmlns:aink="http://schemas.microsoft.com/office/drawing/2016/ink" xmlns:am3d="http://schemas.microsoft.com/office/drawing/2017/model3d" xmlns:o="urn:schemas-microsoft-com:office:office" xmlns:r="http://schemas.openxmlformats.org/officeDocument/2006/relationships" xmlns:m="http://schemas.openxmlformats.org/officeDocument/2006/math" xmlns:v="urn:schemas-microsoft-com:vml" xmlns:wp14="http://schemas.microsoft.com/office/word/2010/wordprocessingDrawing" xmlns:wp="http://schemas.openxmlformats.org/drawingml/2006/wordprocessingDrawing" xmlns:w10="urn:schemas-microsoft-com:office:word" xmlns:w="http://schemas.openxmlformats.org/wordprocessingml/2006/main" xmlns:w14="http://schemas.microsoft.com/office/word/2010/wordml" xmlns:w15="http://schemas.microsoft.com/office/word/2012/wordml" xmlns:w16cid="http://schemas.microsoft.com/office/word/2016/wordml/cid" xmlns:w16se="http://schemas.microsoft.com/office/word/2015/wordml/symex" xmlns:wpg="http://schemas.microsoft.com/office/word/2010/wordprocessingGroup" xmlns:wpi="http://schemas.microsoft.com/office/word/2010/wordprocessingInk" xmlns:wne="http://schemas.microsoft.com/office/word/2006/wordml" xmlns:wps="http://schemas.microsoft.com/office/word/2010/wordprocessingShape" mc:Ignorable="w14 w15 w16se w16cid wp14">
   <w:p>
     <w:pPr>
       <w:pBdr>
@@ -2865,7 +3044,7 @@
 </file>
 
 <file path=word/footer2.xml><?xml version="1.0" encoding="utf-8"?>
-<w:ftr xmlns:wpc="http://schemas.microsoft.com/office/word/2010/wordprocessingCanvas" xmlns:cx="http://schemas.microsoft.com/office/drawing/2014/chartex" xmlns:cx1="http://schemas.microsoft.com/office/drawing/2015/9/8/chartex" xmlns:cx2="http://schemas.microsoft.com/office/drawing/2015/10/21/chartex" xmlns:cx3="http://schemas.microsoft.com/office/drawing/2016/5/9/chartex" xmlns:cx4="http://schemas.microsoft.com/office/drawing/2016/5/10/chartex" xmlns:cx5="http://schemas.microsoft.com/office/drawing/2016/5/11/chartex" xmlns:cx6="http://schemas.microsoft.com/office/drawing/2016/5/12/chartex" xmlns:cx7="http://schemas.microsoft.com/office/drawing/2016/5/13/chartex" xmlns:cx8="http://schemas.microsoft.com/office/drawing/2016/5/14/chartex" xmlns:mc="http://schemas.openxmlformats.org/markup-compatibility/2006" xmlns:aink="http://schemas.microsoft.com/office/drawing/2016/ink" xmlns:am3d="http://schemas.microsoft.com/office/drawing/2017/model3d" xmlns:o="urn:schemas-microsoft-com:office:office" xmlns:r="http://schemas.openxmlformats.org/officeDocument/2006/relationships" xmlns:m="http://schemas.openxmlformats.org/officeDocument/2006/math" xmlns:v="urn:schemas-microsoft-com:vml" xmlns:wp14="http://schemas.microsoft.com/office/word/2010/wordprocessingDrawing" xmlns:wp="http://schemas.openxmlformats.org/drawingml/2006/wordprocessingDrawing" xmlns:w10="urn:schemas-microsoft-com:office:word" xmlns:w="http://schemas.openxmlformats.org/wordprocessingml/2006/main" xmlns:w14="http://schemas.microsoft.com/office/word/2010/wordml" xmlns:w15="http://schemas.microsoft.com/office/word/2012/wordml" xmlns:w16cex="http://schemas.microsoft.com/office/word/2018/wordml/cex" xmlns:w16cid="http://schemas.microsoft.com/office/word/2016/wordml/cid" xmlns:w16="http://schemas.microsoft.com/office/word/2018/wordml" xmlns:w16se="http://schemas.microsoft.com/office/word/2015/wordml/symex" xmlns:wpg="http://schemas.microsoft.com/office/word/2010/wordprocessingGroup" xmlns:wpi="http://schemas.microsoft.com/office/word/2010/wordprocessingInk" xmlns:wne="http://schemas.microsoft.com/office/word/2006/wordml" xmlns:wps="http://schemas.microsoft.com/office/word/2010/wordprocessingShape" mc:Ignorable="w14 w15 w16se w16cid w16 w16cex wp14">
+<w:ftr xmlns:wpc="http://schemas.microsoft.com/office/word/2010/wordprocessingCanvas" xmlns:cx="http://schemas.microsoft.com/office/drawing/2014/chartex" xmlns:cx1="http://schemas.microsoft.com/office/drawing/2015/9/8/chartex" xmlns:cx2="http://schemas.microsoft.com/office/drawing/2015/10/21/chartex" xmlns:cx3="http://schemas.microsoft.com/office/drawing/2016/5/9/chartex" xmlns:cx4="http://schemas.microsoft.com/office/drawing/2016/5/10/chartex" xmlns:cx5="http://schemas.microsoft.com/office/drawing/2016/5/11/chartex" xmlns:cx6="http://schemas.microsoft.com/office/drawing/2016/5/12/chartex" xmlns:cx7="http://schemas.microsoft.com/office/drawing/2016/5/13/chartex" xmlns:cx8="http://schemas.microsoft.com/office/drawing/2016/5/14/chartex" xmlns:mc="http://schemas.openxmlformats.org/markup-compatibility/2006" xmlns:aink="http://schemas.microsoft.com/office/drawing/2016/ink" xmlns:am3d="http://schemas.microsoft.com/office/drawing/2017/model3d" xmlns:o="urn:schemas-microsoft-com:office:office" xmlns:r="http://schemas.openxmlformats.org/officeDocument/2006/relationships" xmlns:m="http://schemas.openxmlformats.org/officeDocument/2006/math" xmlns:v="urn:schemas-microsoft-com:vml" xmlns:wp14="http://schemas.microsoft.com/office/word/2010/wordprocessingDrawing" xmlns:wp="http://schemas.openxmlformats.org/drawingml/2006/wordprocessingDrawing" xmlns:w10="urn:schemas-microsoft-com:office:word" xmlns:w="http://schemas.openxmlformats.org/wordprocessingml/2006/main" xmlns:w14="http://schemas.microsoft.com/office/word/2010/wordml" xmlns:w15="http://schemas.microsoft.com/office/word/2012/wordml" xmlns:w16cid="http://schemas.microsoft.com/office/word/2016/wordml/cid" xmlns:w16se="http://schemas.microsoft.com/office/word/2015/wordml/symex" xmlns:wpg="http://schemas.microsoft.com/office/word/2010/wordprocessingGroup" xmlns:wpi="http://schemas.microsoft.com/office/word/2010/wordprocessingInk" xmlns:wne="http://schemas.microsoft.com/office/word/2006/wordml" xmlns:wps="http://schemas.microsoft.com/office/word/2010/wordprocessingShape" mc:Ignorable="w14 w15 w16se w16cid wp14">
   <w:p>
     <w:pPr>
       <w:pBdr>
@@ -2960,7 +3139,7 @@
 </file>
 
 <file path=word/footnotes.xml><?xml version="1.0" encoding="utf-8"?>
-<w:footnotes xmlns:wpc="http://schemas.microsoft.com/office/word/2010/wordprocessingCanvas" xmlns:cx="http://schemas.microsoft.com/office/drawing/2014/chartex" xmlns:cx1="http://schemas.microsoft.com/office/drawing/2015/9/8/chartex" xmlns:cx2="http://schemas.microsoft.com/office/drawing/2015/10/21/chartex" xmlns:cx3="http://schemas.microsoft.com/office/drawing/2016/5/9/chartex" xmlns:cx4="http://schemas.microsoft.com/office/drawing/2016/5/10/chartex" xmlns:cx5="http://schemas.microsoft.com/office/drawing/2016/5/11/chartex" xmlns:cx6="http://schemas.microsoft.com/office/drawing/2016/5/12/chartex" xmlns:cx7="http://schemas.microsoft.com/office/drawing/2016/5/13/chartex" xmlns:cx8="http://schemas.microsoft.com/office/drawing/2016/5/14/chartex" xmlns:mc="http://schemas.openxmlformats.org/markup-compatibility/2006" xmlns:aink="http://schemas.microsoft.com/office/drawing/2016/ink" xmlns:am3d="http://schemas.microsoft.com/office/drawing/2017/model3d" xmlns:o="urn:schemas-microsoft-com:office:office" xmlns:r="http://schemas.openxmlformats.org/officeDocument/2006/relationships" xmlns:m="http://schemas.openxmlformats.org/officeDocument/2006/math" xmlns:v="urn:schemas-microsoft-com:vml" xmlns:wp14="http://schemas.microsoft.com/office/word/2010/wordprocessingDrawing" xmlns:wp="http://schemas.openxmlformats.org/drawingml/2006/wordprocessingDrawing" xmlns:w10="urn:schemas-microsoft-com:office:word" xmlns:w="http://schemas.openxmlformats.org/wordprocessingml/2006/main" xmlns:w14="http://schemas.microsoft.com/office/word/2010/wordml" xmlns:w15="http://schemas.microsoft.com/office/word/2012/wordml" xmlns:w16cex="http://schemas.microsoft.com/office/word/2018/wordml/cex" xmlns:w16cid="http://schemas.microsoft.com/office/word/2016/wordml/cid" xmlns:w16="http://schemas.microsoft.com/office/word/2018/wordml" xmlns:w16se="http://schemas.microsoft.com/office/word/2015/wordml/symex" xmlns:wpg="http://schemas.microsoft.com/office/word/2010/wordprocessingGroup" xmlns:wpi="http://schemas.microsoft.com/office/word/2010/wordprocessingInk" xmlns:wne="http://schemas.microsoft.com/office/word/2006/wordml" xmlns:wps="http://schemas.microsoft.com/office/word/2010/wordprocessingShape" mc:Ignorable="w14 w15 w16se w16cid w16 w16cex wp14">
+<w:footnotes xmlns:wpc="http://schemas.microsoft.com/office/word/2010/wordprocessingCanvas" xmlns:cx="http://schemas.microsoft.com/office/drawing/2014/chartex" xmlns:cx1="http://schemas.microsoft.com/office/drawing/2015/9/8/chartex" xmlns:cx2="http://schemas.microsoft.com/office/drawing/2015/10/21/chartex" xmlns:cx3="http://schemas.microsoft.com/office/drawing/2016/5/9/chartex" xmlns:cx4="http://schemas.microsoft.com/office/drawing/2016/5/10/chartex" xmlns:cx5="http://schemas.microsoft.com/office/drawing/2016/5/11/chartex" xmlns:cx6="http://schemas.microsoft.com/office/drawing/2016/5/12/chartex" xmlns:cx7="http://schemas.microsoft.com/office/drawing/2016/5/13/chartex" xmlns:cx8="http://schemas.microsoft.com/office/drawing/2016/5/14/chartex" xmlns:mc="http://schemas.openxmlformats.org/markup-compatibility/2006" xmlns:aink="http://schemas.microsoft.com/office/drawing/2016/ink" xmlns:am3d="http://schemas.microsoft.com/office/drawing/2017/model3d" xmlns:o="urn:schemas-microsoft-com:office:office" xmlns:r="http://schemas.openxmlformats.org/officeDocument/2006/relationships" xmlns:m="http://schemas.openxmlformats.org/officeDocument/2006/math" xmlns:v="urn:schemas-microsoft-com:vml" xmlns:wp14="http://schemas.microsoft.com/office/word/2010/wordprocessingDrawing" xmlns:wp="http://schemas.openxmlformats.org/drawingml/2006/wordprocessingDrawing" xmlns:w10="urn:schemas-microsoft-com:office:word" xmlns:w="http://schemas.openxmlformats.org/wordprocessingml/2006/main" xmlns:w14="http://schemas.microsoft.com/office/word/2010/wordml" xmlns:w15="http://schemas.microsoft.com/office/word/2012/wordml" xmlns:w16cid="http://schemas.microsoft.com/office/word/2016/wordml/cid" xmlns:w16se="http://schemas.microsoft.com/office/word/2015/wordml/symex" xmlns:wpg="http://schemas.microsoft.com/office/word/2010/wordprocessingGroup" xmlns:wpi="http://schemas.microsoft.com/office/word/2010/wordprocessingInk" xmlns:wne="http://schemas.microsoft.com/office/word/2006/wordml" xmlns:wps="http://schemas.microsoft.com/office/word/2010/wordprocessingShape" mc:Ignorable="w14 w15 w16se w16cid wp14">
   <w:footnote w:type="separator" w:id="-1">
     <w:p>
       <w:pPr>
@@ -2978,6 +3157,89 @@
       </w:pPr>
       <w:r>
         <w:continuationSeparator/>
+      </w:r>
+    </w:p>
+  </w:footnote>
+  <w:footnote w:id="1">
+    <w:p>
+      <w:pPr>
+        <w:pStyle w:val="Notedebasdepage"/>
+      </w:pPr>
+      <w:r>
+        <w:rPr>
+          <w:rStyle w:val="Appelnotedebasdep"/>
+        </w:rPr>
+        <w:footnoteRef/>
+      </w:r>
+      <w:r>
+        <w:t xml:space="preserve"> Cartes communes à tous les joueurs. Elles se situent au milieu de la table</w:t>
+      </w:r>
+      <w:r>
+        <w:t>. Il y en a cinq au total.</w:t>
+      </w:r>
+    </w:p>
+  </w:footnote>
+  <w:footnote w:id="2">
+    <w:p>
+      <w:pPr>
+        <w:pStyle w:val="Notedebasdepage"/>
+      </w:pPr>
+      <w:r>
+        <w:rPr>
+          <w:rStyle w:val="Appelnotedebasdep"/>
+        </w:rPr>
+        <w:footnoteRef/>
+      </w:r>
+      <w:r>
+        <w:t xml:space="preserve"> Un thread est une séquence d’instructions qui s’exécutent parallèlement à d’autres thread. Ceci est utile afin de permettre plusieurs actions simultanées.</w:t>
+      </w:r>
+    </w:p>
+  </w:footnote>
+  <w:footnote w:id="3">
+    <w:p>
+      <w:pPr>
+        <w:pStyle w:val="Notedebasdepage"/>
+      </w:pPr>
+      <w:r>
+        <w:rPr>
+          <w:rStyle w:val="Appelnotedebasdep"/>
+        </w:rPr>
+        <w:footnoteRef/>
+      </w:r>
+      <w:r>
+        <w:t xml:space="preserve"> Trois premières cartes du board</w:t>
+      </w:r>
+    </w:p>
+  </w:footnote>
+  <w:footnote w:id="4">
+    <w:p>
+      <w:pPr>
+        <w:pStyle w:val="Notedebasdepage"/>
+      </w:pPr>
+      <w:r>
+        <w:rPr>
+          <w:rStyle w:val="Appelnotedebasdep"/>
+        </w:rPr>
+        <w:footnoteRef/>
+      </w:r>
+      <w:r>
+        <w:t xml:space="preserve"> Quatrième carte du board</w:t>
+      </w:r>
+    </w:p>
+  </w:footnote>
+  <w:footnote w:id="5">
+    <w:p>
+      <w:pPr>
+        <w:pStyle w:val="Notedebasdepage"/>
+      </w:pPr>
+      <w:r>
+        <w:rPr>
+          <w:rStyle w:val="Appelnotedebasdep"/>
+        </w:rPr>
+        <w:footnoteRef/>
+      </w:r>
+      <w:r>
+        <w:t xml:space="preserve"> Cinquième carte du board</w:t>
       </w:r>
     </w:p>
   </w:footnote>
@@ -2985,7 +3247,7 @@
 </file>
 
 <file path=word/header1.xml><?xml version="1.0" encoding="utf-8"?>
-<w:hdr xmlns:wpc="http://schemas.microsoft.com/office/word/2010/wordprocessingCanvas" xmlns:cx="http://schemas.microsoft.com/office/drawing/2014/chartex" xmlns:cx1="http://schemas.microsoft.com/office/drawing/2015/9/8/chartex" xmlns:cx2="http://schemas.microsoft.com/office/drawing/2015/10/21/chartex" xmlns:cx3="http://schemas.microsoft.com/office/drawing/2016/5/9/chartex" xmlns:cx4="http://schemas.microsoft.com/office/drawing/2016/5/10/chartex" xmlns:cx5="http://schemas.microsoft.com/office/drawing/2016/5/11/chartex" xmlns:cx6="http://schemas.microsoft.com/office/drawing/2016/5/12/chartex" xmlns:cx7="http://schemas.microsoft.com/office/drawing/2016/5/13/chartex" xmlns:cx8="http://schemas.microsoft.com/office/drawing/2016/5/14/chartex" xmlns:mc="http://schemas.openxmlformats.org/markup-compatibility/2006" xmlns:aink="http://schemas.microsoft.com/office/drawing/2016/ink" xmlns:am3d="http://schemas.microsoft.com/office/drawing/2017/model3d" xmlns:o="urn:schemas-microsoft-com:office:office" xmlns:r="http://schemas.openxmlformats.org/officeDocument/2006/relationships" xmlns:m="http://schemas.openxmlformats.org/officeDocument/2006/math" xmlns:v="urn:schemas-microsoft-com:vml" xmlns:wp14="http://schemas.microsoft.com/office/word/2010/wordprocessingDrawing" xmlns:wp="http://schemas.openxmlformats.org/drawingml/2006/wordprocessingDrawing" xmlns:w10="urn:schemas-microsoft-com:office:word" xmlns:w="http://schemas.openxmlformats.org/wordprocessingml/2006/main" xmlns:w14="http://schemas.microsoft.com/office/word/2010/wordml" xmlns:w15="http://schemas.microsoft.com/office/word/2012/wordml" xmlns:w16cex="http://schemas.microsoft.com/office/word/2018/wordml/cex" xmlns:w16cid="http://schemas.microsoft.com/office/word/2016/wordml/cid" xmlns:w16="http://schemas.microsoft.com/office/word/2018/wordml" xmlns:w16se="http://schemas.microsoft.com/office/word/2015/wordml/symex" xmlns:wpg="http://schemas.microsoft.com/office/word/2010/wordprocessingGroup" xmlns:wpi="http://schemas.microsoft.com/office/word/2010/wordprocessingInk" xmlns:wne="http://schemas.microsoft.com/office/word/2006/wordml" xmlns:wps="http://schemas.microsoft.com/office/word/2010/wordprocessingShape" mc:Ignorable="w14 w15 w16se w16cid w16 w16cex wp14">
+<w:hdr xmlns:wpc="http://schemas.microsoft.com/office/word/2010/wordprocessingCanvas" xmlns:cx="http://schemas.microsoft.com/office/drawing/2014/chartex" xmlns:cx1="http://schemas.microsoft.com/office/drawing/2015/9/8/chartex" xmlns:cx2="http://schemas.microsoft.com/office/drawing/2015/10/21/chartex" xmlns:cx3="http://schemas.microsoft.com/office/drawing/2016/5/9/chartex" xmlns:cx4="http://schemas.microsoft.com/office/drawing/2016/5/10/chartex" xmlns:cx5="http://schemas.microsoft.com/office/drawing/2016/5/11/chartex" xmlns:cx6="http://schemas.microsoft.com/office/drawing/2016/5/12/chartex" xmlns:cx7="http://schemas.microsoft.com/office/drawing/2016/5/13/chartex" xmlns:cx8="http://schemas.microsoft.com/office/drawing/2016/5/14/chartex" xmlns:mc="http://schemas.openxmlformats.org/markup-compatibility/2006" xmlns:aink="http://schemas.microsoft.com/office/drawing/2016/ink" xmlns:am3d="http://schemas.microsoft.com/office/drawing/2017/model3d" xmlns:o="urn:schemas-microsoft-com:office:office" xmlns:r="http://schemas.openxmlformats.org/officeDocument/2006/relationships" xmlns:m="http://schemas.openxmlformats.org/officeDocument/2006/math" xmlns:v="urn:schemas-microsoft-com:vml" xmlns:wp14="http://schemas.microsoft.com/office/word/2010/wordprocessingDrawing" xmlns:wp="http://schemas.openxmlformats.org/drawingml/2006/wordprocessingDrawing" xmlns:w10="urn:schemas-microsoft-com:office:word" xmlns:w="http://schemas.openxmlformats.org/wordprocessingml/2006/main" xmlns:w14="http://schemas.microsoft.com/office/word/2010/wordml" xmlns:w15="http://schemas.microsoft.com/office/word/2012/wordml" xmlns:w16cid="http://schemas.microsoft.com/office/word/2016/wordml/cid" xmlns:w16se="http://schemas.microsoft.com/office/word/2015/wordml/symex" xmlns:wpg="http://schemas.microsoft.com/office/word/2010/wordprocessingGroup" xmlns:wpi="http://schemas.microsoft.com/office/word/2010/wordprocessingInk" xmlns:wne="http://schemas.microsoft.com/office/word/2006/wordml" xmlns:wps="http://schemas.microsoft.com/office/word/2010/wordprocessingShape" mc:Ignorable="w14 w15 w16se w16cid wp14">
   <w:p>
     <w:pPr>
       <w:pBdr>
@@ -3058,7 +3320,7 @@
 </file>
 
 <file path=word/header2.xml><?xml version="1.0" encoding="utf-8"?>
-<w:hdr xmlns:wpc="http://schemas.microsoft.com/office/word/2010/wordprocessingCanvas" xmlns:cx="http://schemas.microsoft.com/office/drawing/2014/chartex" xmlns:cx1="http://schemas.microsoft.com/office/drawing/2015/9/8/chartex" xmlns:cx2="http://schemas.microsoft.com/office/drawing/2015/10/21/chartex" xmlns:cx3="http://schemas.microsoft.com/office/drawing/2016/5/9/chartex" xmlns:cx4="http://schemas.microsoft.com/office/drawing/2016/5/10/chartex" xmlns:cx5="http://schemas.microsoft.com/office/drawing/2016/5/11/chartex" xmlns:cx6="http://schemas.microsoft.com/office/drawing/2016/5/12/chartex" xmlns:cx7="http://schemas.microsoft.com/office/drawing/2016/5/13/chartex" xmlns:cx8="http://schemas.microsoft.com/office/drawing/2016/5/14/chartex" xmlns:mc="http://schemas.openxmlformats.org/markup-compatibility/2006" xmlns:aink="http://schemas.microsoft.com/office/drawing/2016/ink" xmlns:am3d="http://schemas.microsoft.com/office/drawing/2017/model3d" xmlns:o="urn:schemas-microsoft-com:office:office" xmlns:r="http://schemas.openxmlformats.org/officeDocument/2006/relationships" xmlns:m="http://schemas.openxmlformats.org/officeDocument/2006/math" xmlns:v="urn:schemas-microsoft-com:vml" xmlns:wp14="http://schemas.microsoft.com/office/word/2010/wordprocessingDrawing" xmlns:wp="http://schemas.openxmlformats.org/drawingml/2006/wordprocessingDrawing" xmlns:w10="urn:schemas-microsoft-com:office:word" xmlns:w="http://schemas.openxmlformats.org/wordprocessingml/2006/main" xmlns:w14="http://schemas.microsoft.com/office/word/2010/wordml" xmlns:w15="http://schemas.microsoft.com/office/word/2012/wordml" xmlns:w16cex="http://schemas.microsoft.com/office/word/2018/wordml/cex" xmlns:w16cid="http://schemas.microsoft.com/office/word/2016/wordml/cid" xmlns:w16="http://schemas.microsoft.com/office/word/2018/wordml" xmlns:w16se="http://schemas.microsoft.com/office/word/2015/wordml/symex" xmlns:wpg="http://schemas.microsoft.com/office/word/2010/wordprocessingGroup" xmlns:wpi="http://schemas.microsoft.com/office/word/2010/wordprocessingInk" xmlns:wne="http://schemas.microsoft.com/office/word/2006/wordml" xmlns:wps="http://schemas.microsoft.com/office/word/2010/wordprocessingShape" mc:Ignorable="w14 w15 w16se w16cid w16 w16cex wp14">
+<w:hdr xmlns:wpc="http://schemas.microsoft.com/office/word/2010/wordprocessingCanvas" xmlns:cx="http://schemas.microsoft.com/office/drawing/2014/chartex" xmlns:cx1="http://schemas.microsoft.com/office/drawing/2015/9/8/chartex" xmlns:cx2="http://schemas.microsoft.com/office/drawing/2015/10/21/chartex" xmlns:cx3="http://schemas.microsoft.com/office/drawing/2016/5/9/chartex" xmlns:cx4="http://schemas.microsoft.com/office/drawing/2016/5/10/chartex" xmlns:cx5="http://schemas.microsoft.com/office/drawing/2016/5/11/chartex" xmlns:cx6="http://schemas.microsoft.com/office/drawing/2016/5/12/chartex" xmlns:cx7="http://schemas.microsoft.com/office/drawing/2016/5/13/chartex" xmlns:cx8="http://schemas.microsoft.com/office/drawing/2016/5/14/chartex" xmlns:mc="http://schemas.openxmlformats.org/markup-compatibility/2006" xmlns:aink="http://schemas.microsoft.com/office/drawing/2016/ink" xmlns:am3d="http://schemas.microsoft.com/office/drawing/2017/model3d" xmlns:o="urn:schemas-microsoft-com:office:office" xmlns:r="http://schemas.openxmlformats.org/officeDocument/2006/relationships" xmlns:m="http://schemas.openxmlformats.org/officeDocument/2006/math" xmlns:v="urn:schemas-microsoft-com:vml" xmlns:wp14="http://schemas.microsoft.com/office/word/2010/wordprocessingDrawing" xmlns:wp="http://schemas.openxmlformats.org/drawingml/2006/wordprocessingDrawing" xmlns:w10="urn:schemas-microsoft-com:office:word" xmlns:w="http://schemas.openxmlformats.org/wordprocessingml/2006/main" xmlns:w14="http://schemas.microsoft.com/office/word/2010/wordml" xmlns:w15="http://schemas.microsoft.com/office/word/2012/wordml" xmlns:w16cid="http://schemas.microsoft.com/office/word/2016/wordml/cid" xmlns:w16se="http://schemas.microsoft.com/office/word/2015/wordml/symex" xmlns:wpg="http://schemas.microsoft.com/office/word/2010/wordprocessingGroup" xmlns:wpi="http://schemas.microsoft.com/office/word/2010/wordprocessingInk" xmlns:wne="http://schemas.microsoft.com/office/word/2006/wordml" xmlns:wps="http://schemas.microsoft.com/office/word/2010/wordprocessingShape" mc:Ignorable="w14 w15 w16se w16cid wp14">
   <w:p>
     <w:pPr>
       <w:pBdr>
@@ -3156,7 +3418,7 @@
 </file>
 
 <file path=word/numbering.xml><?xml version="1.0" encoding="utf-8"?>
-<w:numbering xmlns:wpc="http://schemas.microsoft.com/office/word/2010/wordprocessingCanvas" xmlns:cx="http://schemas.microsoft.com/office/drawing/2014/chartex" xmlns:cx1="http://schemas.microsoft.com/office/drawing/2015/9/8/chartex" xmlns:cx2="http://schemas.microsoft.com/office/drawing/2015/10/21/chartex" xmlns:cx3="http://schemas.microsoft.com/office/drawing/2016/5/9/chartex" xmlns:cx4="http://schemas.microsoft.com/office/drawing/2016/5/10/chartex" xmlns:cx5="http://schemas.microsoft.com/office/drawing/2016/5/11/chartex" xmlns:cx6="http://schemas.microsoft.com/office/drawing/2016/5/12/chartex" xmlns:cx7="http://schemas.microsoft.com/office/drawing/2016/5/13/chartex" xmlns:cx8="http://schemas.microsoft.com/office/drawing/2016/5/14/chartex" xmlns:mc="http://schemas.openxmlformats.org/markup-compatibility/2006" xmlns:aink="http://schemas.microsoft.com/office/drawing/2016/ink" xmlns:am3d="http://schemas.microsoft.com/office/drawing/2017/model3d" xmlns:o="urn:schemas-microsoft-com:office:office" xmlns:r="http://schemas.openxmlformats.org/officeDocument/2006/relationships" xmlns:m="http://schemas.openxmlformats.org/officeDocument/2006/math" xmlns:v="urn:schemas-microsoft-com:vml" xmlns:wp14="http://schemas.microsoft.com/office/word/2010/wordprocessingDrawing" xmlns:wp="http://schemas.openxmlformats.org/drawingml/2006/wordprocessingDrawing" xmlns:w10="urn:schemas-microsoft-com:office:word" xmlns:w="http://schemas.openxmlformats.org/wordprocessingml/2006/main" xmlns:w14="http://schemas.microsoft.com/office/word/2010/wordml" xmlns:w15="http://schemas.microsoft.com/office/word/2012/wordml" xmlns:w16cex="http://schemas.microsoft.com/office/word/2018/wordml/cex" xmlns:w16cid="http://schemas.microsoft.com/office/word/2016/wordml/cid" xmlns:w16="http://schemas.microsoft.com/office/word/2018/wordml" xmlns:w16se="http://schemas.microsoft.com/office/word/2015/wordml/symex" xmlns:wpg="http://schemas.microsoft.com/office/word/2010/wordprocessingGroup" xmlns:wpi="http://schemas.microsoft.com/office/word/2010/wordprocessingInk" xmlns:wne="http://schemas.microsoft.com/office/word/2006/wordml" xmlns:wps="http://schemas.microsoft.com/office/word/2010/wordprocessingShape" mc:Ignorable="w14 w15 w16se w16cid w16 w16cex wp14">
+<w:numbering xmlns:wpc="http://schemas.microsoft.com/office/word/2010/wordprocessingCanvas" xmlns:cx="http://schemas.microsoft.com/office/drawing/2014/chartex" xmlns:cx1="http://schemas.microsoft.com/office/drawing/2015/9/8/chartex" xmlns:cx2="http://schemas.microsoft.com/office/drawing/2015/10/21/chartex" xmlns:cx3="http://schemas.microsoft.com/office/drawing/2016/5/9/chartex" xmlns:cx4="http://schemas.microsoft.com/office/drawing/2016/5/10/chartex" xmlns:cx5="http://schemas.microsoft.com/office/drawing/2016/5/11/chartex" xmlns:cx6="http://schemas.microsoft.com/office/drawing/2016/5/12/chartex" xmlns:cx7="http://schemas.microsoft.com/office/drawing/2016/5/13/chartex" xmlns:cx8="http://schemas.microsoft.com/office/drawing/2016/5/14/chartex" xmlns:mc="http://schemas.openxmlformats.org/markup-compatibility/2006" xmlns:aink="http://schemas.microsoft.com/office/drawing/2016/ink" xmlns:am3d="http://schemas.microsoft.com/office/drawing/2017/model3d" xmlns:o="urn:schemas-microsoft-com:office:office" xmlns:r="http://schemas.openxmlformats.org/officeDocument/2006/relationships" xmlns:m="http://schemas.openxmlformats.org/officeDocument/2006/math" xmlns:v="urn:schemas-microsoft-com:vml" xmlns:wp14="http://schemas.microsoft.com/office/word/2010/wordprocessingDrawing" xmlns:wp="http://schemas.openxmlformats.org/drawingml/2006/wordprocessingDrawing" xmlns:w10="urn:schemas-microsoft-com:office:word" xmlns:w="http://schemas.openxmlformats.org/wordprocessingml/2006/main" xmlns:w14="http://schemas.microsoft.com/office/word/2010/wordml" xmlns:w15="http://schemas.microsoft.com/office/word/2012/wordml" xmlns:w16cid="http://schemas.microsoft.com/office/word/2016/wordml/cid" xmlns:w16se="http://schemas.microsoft.com/office/word/2015/wordml/symex" xmlns:wpg="http://schemas.microsoft.com/office/word/2010/wordprocessingGroup" xmlns:wpi="http://schemas.microsoft.com/office/word/2010/wordprocessingInk" xmlns:wne="http://schemas.microsoft.com/office/word/2006/wordml" xmlns:wps="http://schemas.microsoft.com/office/word/2010/wordprocessingShape" mc:Ignorable="w14 w15 w16se w16cid wp14">
   <w:abstractNum w:abstractNumId="0" w15:restartNumberingAfterBreak="0">
     <w:nsid w:val="070A3AAE"/>
     <w:multiLevelType w:val="hybridMultilevel"/>
@@ -6740,7 +7002,7 @@
 </file>
 
 <file path=word/styles.xml><?xml version="1.0" encoding="utf-8"?>
-<w:styles xmlns:mc="http://schemas.openxmlformats.org/markup-compatibility/2006" xmlns:r="http://schemas.openxmlformats.org/officeDocument/2006/relationships" xmlns:w="http://schemas.openxmlformats.org/wordprocessingml/2006/main" xmlns:w14="http://schemas.microsoft.com/office/word/2010/wordml" xmlns:w15="http://schemas.microsoft.com/office/word/2012/wordml" xmlns:w16cex="http://schemas.microsoft.com/office/word/2018/wordml/cex" xmlns:w16cid="http://schemas.microsoft.com/office/word/2016/wordml/cid" xmlns:w16="http://schemas.microsoft.com/office/word/2018/wordml" xmlns:w16se="http://schemas.microsoft.com/office/word/2015/wordml/symex" mc:Ignorable="w14 w15 w16se w16cid w16 w16cex">
+<w:styles xmlns:mc="http://schemas.openxmlformats.org/markup-compatibility/2006" xmlns:r="http://schemas.openxmlformats.org/officeDocument/2006/relationships" xmlns:w="http://schemas.openxmlformats.org/wordprocessingml/2006/main" xmlns:w14="http://schemas.microsoft.com/office/word/2010/wordml" xmlns:w15="http://schemas.microsoft.com/office/word/2012/wordml" xmlns:w16cid="http://schemas.microsoft.com/office/word/2016/wordml/cid" xmlns:w16se="http://schemas.microsoft.com/office/word/2015/wordml/symex" mc:Ignorable="w14 w15 w16se w16cid">
   <w:docDefaults>
     <w:rPrDefault>
       <w:rPr>
@@ -6756,7 +7018,7 @@
       </w:pPr>
     </w:pPrDefault>
   </w:docDefaults>
-  <w:latentStyles w:defLockedState="0" w:defUIPriority="99" w:defSemiHidden="0" w:defUnhideWhenUsed="0" w:defQFormat="0" w:count="376">
+  <w:latentStyles w:defLockedState="0" w:defUIPriority="99" w:defSemiHidden="0" w:defUnhideWhenUsed="0" w:defQFormat="0" w:count="377">
     <w:lsdException w:name="Normal" w:uiPriority="0" w:qFormat="1"/>
     <w:lsdException w:name="heading 1" w:uiPriority="9" w:qFormat="1"/>
     <w:lsdException w:name="heading 2" w:semiHidden="1" w:uiPriority="9" w:unhideWhenUsed="1" w:qFormat="1"/>
@@ -6862,7 +7124,6 @@
     <w:lsdException w:name="HTML Sample" w:semiHidden="1" w:unhideWhenUsed="1"/>
     <w:lsdException w:name="HTML Typewriter" w:semiHidden="1" w:unhideWhenUsed="1"/>
     <w:lsdException w:name="HTML Variable" w:semiHidden="1" w:unhideWhenUsed="1"/>
-    <w:lsdException w:name="Normal Table" w:semiHidden="1" w:unhideWhenUsed="1"/>
     <w:lsdException w:name="annotation subject" w:semiHidden="1" w:unhideWhenUsed="1"/>
     <w:lsdException w:name="No List" w:semiHidden="1" w:unhideWhenUsed="1"/>
     <w:lsdException w:name="Outline List 1" w:semiHidden="1" w:unhideWhenUsed="1"/>
@@ -6909,10 +7170,8 @@
     <w:lsdException w:name="Table Subtle 2" w:semiHidden="1" w:unhideWhenUsed="1"/>
     <w:lsdException w:name="Table Web 1" w:semiHidden="1" w:unhideWhenUsed="1"/>
     <w:lsdException w:name="Table Web 2" w:semiHidden="1" w:unhideWhenUsed="1"/>
-    <w:lsdException w:name="Table Web 3" w:semiHidden="1" w:unhideWhenUsed="1"/>
     <w:lsdException w:name="Balloon Text" w:semiHidden="1" w:unhideWhenUsed="1"/>
     <w:lsdException w:name="Table Grid" w:uiPriority="0"/>
-    <w:lsdException w:name="Table Theme" w:semiHidden="1" w:unhideWhenUsed="1"/>
     <w:lsdException w:name="Placeholder Text" w:semiHidden="1"/>
     <w:lsdException w:name="No Spacing" w:uiPriority="1" w:qFormat="1"/>
     <w:lsdException w:name="Light Shading" w:uiPriority="60"/>
@@ -7133,6 +7392,7 @@
     <w:lsdException w:name="Hashtag" w:semiHidden="1" w:unhideWhenUsed="1"/>
     <w:lsdException w:name="Unresolved Mention" w:semiHidden="1" w:unhideWhenUsed="1"/>
     <w:lsdException w:name="Smart Link" w:semiHidden="1" w:unhideWhenUsed="1"/>
+    <w:lsdException w:name="Smart Link Error" w:semiHidden="1" w:unhideWhenUsed="1"/>
   </w:latentStyles>
   <w:style w:type="paragraph" w:default="1" w:styleId="Normal">
     <w:name w:val="Normal"/>
@@ -8104,6 +8364,45 @@
       <w:ind w:left="240"/>
     </w:pPr>
   </w:style>
+  <w:style w:type="paragraph" w:styleId="Notedebasdepage">
+    <w:name w:val="footnote text"/>
+    <w:basedOn w:val="Normal"/>
+    <w:link w:val="NotedebasdepageCar"/>
+    <w:uiPriority w:val="99"/>
+    <w:semiHidden/>
+    <w:unhideWhenUsed/>
+    <w:rsid w:val="00C550B2"/>
+    <w:pPr>
+      <w:spacing w:after="0" w:line="240" w:lineRule="auto"/>
+    </w:pPr>
+    <w:rPr>
+      <w:sz w:val="20"/>
+      <w:szCs w:val="20"/>
+    </w:rPr>
+  </w:style>
+  <w:style w:type="character" w:customStyle="1" w:styleId="NotedebasdepageCar">
+    <w:name w:val="Note de bas de page Car"/>
+    <w:basedOn w:val="Policepardfaut"/>
+    <w:link w:val="Notedebasdepage"/>
+    <w:uiPriority w:val="99"/>
+    <w:semiHidden/>
+    <w:rsid w:val="00C550B2"/>
+    <w:rPr>
+      <w:sz w:val="20"/>
+      <w:szCs w:val="20"/>
+    </w:rPr>
+  </w:style>
+  <w:style w:type="character" w:styleId="Appelnotedebasdep">
+    <w:name w:val="footnote reference"/>
+    <w:basedOn w:val="Policepardfaut"/>
+    <w:uiPriority w:val="99"/>
+    <w:semiHidden/>
+    <w:unhideWhenUsed/>
+    <w:rsid w:val="00C550B2"/>
+    <w:rPr>
+      <w:vertAlign w:val="superscript"/>
+    </w:rPr>
+  </w:style>
 </w:styles>
 </file>
 
@@ -8388,7 +8687,7 @@
 </file>
 
 <file path=customXml/itemProps2.xml><?xml version="1.0" encoding="utf-8"?>
-<ds:datastoreItem xmlns:ds="http://schemas.openxmlformats.org/officeDocument/2006/customXml" ds:itemID="{92E54289-A7D4-4B72-A21E-C7F4293DC705}">
+<ds:datastoreItem xmlns:ds="http://schemas.openxmlformats.org/officeDocument/2006/customXml" ds:itemID="{094E9DF6-CE94-4889-80A6-955657C84199}">
   <ds:schemaRefs>
     <ds:schemaRef ds:uri="http://schemas.openxmlformats.org/officeDocument/2006/bibliography"/>
   </ds:schemaRefs>

</xml_diff>

<commit_message>
ajout texte gestion tours
</commit_message>
<xml_diff>
--- a/RapportFinalProjet.docx
+++ b/RapportFinalProjet.docx
@@ -608,7 +608,7 @@
           <w:r>
             <w:fldChar w:fldCharType="separate"/>
           </w:r>
-          <w:hyperlink w:anchor="_Toc42176820" w:history="1">
+          <w:hyperlink w:anchor="_Toc42632165" w:history="1">
             <w:r>
               <w:rPr>
                 <w:rStyle w:val="Lienhypertexte"/>
@@ -635,7 +635,7 @@
                 <w:noProof/>
                 <w:webHidden/>
               </w:rPr>
-              <w:instrText xml:space="preserve"> PAGEREF _Toc42176820 \h </w:instrText>
+              <w:instrText xml:space="preserve"> PAGEREF _Toc42632165 \h </w:instrText>
             </w:r>
             <w:r>
               <w:rPr>
@@ -678,7 +678,7 @@
               <w:szCs w:val="22"/>
             </w:rPr>
           </w:pPr>
-          <w:hyperlink w:anchor="_Toc42176821" w:history="1">
+          <w:hyperlink w:anchor="_Toc42632166" w:history="1">
             <w:r>
               <w:rPr>
                 <w:rStyle w:val="Lienhypertexte"/>
@@ -705,7 +705,7 @@
                 <w:noProof/>
                 <w:webHidden/>
               </w:rPr>
-              <w:instrText xml:space="preserve"> PAGEREF _Toc42176821 \h </w:instrText>
+              <w:instrText xml:space="preserve"> PAGEREF _Toc42632166 \h </w:instrText>
             </w:r>
             <w:r>
               <w:rPr>
@@ -748,7 +748,7 @@
               <w:szCs w:val="22"/>
             </w:rPr>
           </w:pPr>
-          <w:hyperlink w:anchor="_Toc42176822" w:history="1">
+          <w:hyperlink w:anchor="_Toc42632167" w:history="1">
             <w:r>
               <w:rPr>
                 <w:rStyle w:val="Lienhypertexte"/>
@@ -775,7 +775,7 @@
                 <w:noProof/>
                 <w:webHidden/>
               </w:rPr>
-              <w:instrText xml:space="preserve"> PAGEREF _Toc42176822 \h </w:instrText>
+              <w:instrText xml:space="preserve"> PAGEREF _Toc42632167 \h </w:instrText>
             </w:r>
             <w:r>
               <w:rPr>
@@ -818,7 +818,7 @@
               <w:szCs w:val="22"/>
             </w:rPr>
           </w:pPr>
-          <w:hyperlink w:anchor="_Toc42176823" w:history="1">
+          <w:hyperlink w:anchor="_Toc42632168" w:history="1">
             <w:r>
               <w:rPr>
                 <w:rStyle w:val="Lienhypertexte"/>
@@ -845,7 +845,7 @@
                 <w:noProof/>
                 <w:webHidden/>
               </w:rPr>
-              <w:instrText xml:space="preserve"> PAGEREF _Toc42176823 \h </w:instrText>
+              <w:instrText xml:space="preserve"> PAGEREF _Toc42632168 \h </w:instrText>
             </w:r>
             <w:r>
               <w:rPr>
@@ -888,7 +888,7 @@
               <w:szCs w:val="22"/>
             </w:rPr>
           </w:pPr>
-          <w:hyperlink w:anchor="_Toc42176824" w:history="1">
+          <w:hyperlink w:anchor="_Toc42632169" w:history="1">
             <w:r>
               <w:rPr>
                 <w:rStyle w:val="Lienhypertexte"/>
@@ -915,7 +915,7 @@
                 <w:noProof/>
                 <w:webHidden/>
               </w:rPr>
-              <w:instrText xml:space="preserve"> PAGEREF _Toc42176824 \h </w:instrText>
+              <w:instrText xml:space="preserve"> PAGEREF _Toc42632169 \h </w:instrText>
             </w:r>
             <w:r>
               <w:rPr>
@@ -936,6 +936,146 @@
                 <w:webHidden/>
               </w:rPr>
               <w:t>6</w:t>
+            </w:r>
+            <w:r>
+              <w:rPr>
+                <w:noProof/>
+                <w:webHidden/>
+              </w:rPr>
+              <w:fldChar w:fldCharType="end"/>
+            </w:r>
+          </w:hyperlink>
+        </w:p>
+        <w:p>
+          <w:pPr>
+            <w:pStyle w:val="TM1"/>
+            <w:tabs>
+              <w:tab w:val="right" w:leader="dot" w:pos="9062"/>
+            </w:tabs>
+            <w:rPr>
+              <w:noProof/>
+              <w:sz w:val="22"/>
+              <w:szCs w:val="22"/>
+            </w:rPr>
+          </w:pPr>
+          <w:hyperlink w:anchor="_Toc42632170" w:history="1">
+            <w:r>
+              <w:rPr>
+                <w:rStyle w:val="Lienhypertexte"/>
+                <w:noProof/>
+              </w:rPr>
+              <w:t>Adaptation des règles</w:t>
+            </w:r>
+            <w:r>
+              <w:rPr>
+                <w:noProof/>
+                <w:webHidden/>
+              </w:rPr>
+              <w:tab/>
+            </w:r>
+            <w:r>
+              <w:rPr>
+                <w:noProof/>
+                <w:webHidden/>
+              </w:rPr>
+              <w:fldChar w:fldCharType="begin"/>
+            </w:r>
+            <w:r>
+              <w:rPr>
+                <w:noProof/>
+                <w:webHidden/>
+              </w:rPr>
+              <w:instrText xml:space="preserve"> PAGEREF _Toc42632170 \h </w:instrText>
+            </w:r>
+            <w:r>
+              <w:rPr>
+                <w:noProof/>
+                <w:webHidden/>
+              </w:rPr>
+            </w:r>
+            <w:r>
+              <w:rPr>
+                <w:noProof/>
+                <w:webHidden/>
+              </w:rPr>
+              <w:fldChar w:fldCharType="separate"/>
+            </w:r>
+            <w:r>
+              <w:rPr>
+                <w:noProof/>
+                <w:webHidden/>
+              </w:rPr>
+              <w:t>7</w:t>
+            </w:r>
+            <w:r>
+              <w:rPr>
+                <w:noProof/>
+                <w:webHidden/>
+              </w:rPr>
+              <w:fldChar w:fldCharType="end"/>
+            </w:r>
+          </w:hyperlink>
+        </w:p>
+        <w:p>
+          <w:pPr>
+            <w:pStyle w:val="TM1"/>
+            <w:tabs>
+              <w:tab w:val="right" w:leader="dot" w:pos="9062"/>
+            </w:tabs>
+            <w:rPr>
+              <w:noProof/>
+              <w:sz w:val="22"/>
+              <w:szCs w:val="22"/>
+            </w:rPr>
+          </w:pPr>
+          <w:hyperlink w:anchor="_Toc42632171" w:history="1">
+            <w:r>
+              <w:rPr>
+                <w:rStyle w:val="Lienhypertexte"/>
+                <w:noProof/>
+              </w:rPr>
+              <w:t>Gestion de projet</w:t>
+            </w:r>
+            <w:r>
+              <w:rPr>
+                <w:noProof/>
+                <w:webHidden/>
+              </w:rPr>
+              <w:tab/>
+            </w:r>
+            <w:r>
+              <w:rPr>
+                <w:noProof/>
+                <w:webHidden/>
+              </w:rPr>
+              <w:fldChar w:fldCharType="begin"/>
+            </w:r>
+            <w:r>
+              <w:rPr>
+                <w:noProof/>
+                <w:webHidden/>
+              </w:rPr>
+              <w:instrText xml:space="preserve"> PAGEREF _Toc42632171 \h </w:instrText>
+            </w:r>
+            <w:r>
+              <w:rPr>
+                <w:noProof/>
+                <w:webHidden/>
+              </w:rPr>
+            </w:r>
+            <w:r>
+              <w:rPr>
+                <w:noProof/>
+                <w:webHidden/>
+              </w:rPr>
+              <w:fldChar w:fldCharType="separate"/>
+            </w:r>
+            <w:r>
+              <w:rPr>
+                <w:noProof/>
+                <w:webHidden/>
+              </w:rPr>
+              <w:t>8</w:t>
             </w:r>
             <w:r>
               <w:rPr>
@@ -958,13 +1098,13 @@
               <w:szCs w:val="22"/>
             </w:rPr>
           </w:pPr>
-          <w:hyperlink w:anchor="_Toc42176825" w:history="1">
+          <w:hyperlink w:anchor="_Toc42632172" w:history="1">
             <w:r>
               <w:rPr>
                 <w:rStyle w:val="Lienhypertexte"/>
                 <w:noProof/>
               </w:rPr>
-              <w:t>Adaptation des règles</w:t>
+              <w:t>Sprint 1</w:t>
             </w:r>
             <w:r>
               <w:rPr>
@@ -985,7 +1125,7 @@
                 <w:noProof/>
                 <w:webHidden/>
               </w:rPr>
-              <w:instrText xml:space="preserve"> PAGEREF _Toc42176825 \h </w:instrText>
+              <w:instrText xml:space="preserve"> PAGEREF _Toc42632172 \h </w:instrText>
             </w:r>
             <w:r>
               <w:rPr>
@@ -1005,7 +1145,217 @@
                 <w:noProof/>
                 <w:webHidden/>
               </w:rPr>
-              <w:t>7</w:t>
+              <w:t>8</w:t>
+            </w:r>
+            <w:r>
+              <w:rPr>
+                <w:noProof/>
+                <w:webHidden/>
+              </w:rPr>
+              <w:fldChar w:fldCharType="end"/>
+            </w:r>
+          </w:hyperlink>
+        </w:p>
+        <w:p>
+          <w:pPr>
+            <w:pStyle w:val="TM2"/>
+            <w:tabs>
+              <w:tab w:val="right" w:leader="dot" w:pos="9062"/>
+            </w:tabs>
+            <w:rPr>
+              <w:noProof/>
+              <w:sz w:val="22"/>
+              <w:szCs w:val="22"/>
+            </w:rPr>
+          </w:pPr>
+          <w:hyperlink w:anchor="_Toc42632173" w:history="1">
+            <w:r>
+              <w:rPr>
+                <w:rStyle w:val="Lienhypertexte"/>
+                <w:noProof/>
+              </w:rPr>
+              <w:t>Sprint 2</w:t>
+            </w:r>
+            <w:r>
+              <w:rPr>
+                <w:noProof/>
+                <w:webHidden/>
+              </w:rPr>
+              <w:tab/>
+            </w:r>
+            <w:r>
+              <w:rPr>
+                <w:noProof/>
+                <w:webHidden/>
+              </w:rPr>
+              <w:fldChar w:fldCharType="begin"/>
+            </w:r>
+            <w:r>
+              <w:rPr>
+                <w:noProof/>
+                <w:webHidden/>
+              </w:rPr>
+              <w:instrText xml:space="preserve"> PAGEREF _Toc42632173 \h </w:instrText>
+            </w:r>
+            <w:r>
+              <w:rPr>
+                <w:noProof/>
+                <w:webHidden/>
+              </w:rPr>
+            </w:r>
+            <w:r>
+              <w:rPr>
+                <w:noProof/>
+                <w:webHidden/>
+              </w:rPr>
+              <w:fldChar w:fldCharType="separate"/>
+            </w:r>
+            <w:r>
+              <w:rPr>
+                <w:noProof/>
+                <w:webHidden/>
+              </w:rPr>
+              <w:t>8</w:t>
+            </w:r>
+            <w:r>
+              <w:rPr>
+                <w:noProof/>
+                <w:webHidden/>
+              </w:rPr>
+              <w:fldChar w:fldCharType="end"/>
+            </w:r>
+          </w:hyperlink>
+        </w:p>
+        <w:p>
+          <w:pPr>
+            <w:pStyle w:val="TM2"/>
+            <w:tabs>
+              <w:tab w:val="right" w:leader="dot" w:pos="9062"/>
+            </w:tabs>
+            <w:rPr>
+              <w:noProof/>
+              <w:sz w:val="22"/>
+              <w:szCs w:val="22"/>
+            </w:rPr>
+          </w:pPr>
+          <w:hyperlink w:anchor="_Toc42632174" w:history="1">
+            <w:r>
+              <w:rPr>
+                <w:rStyle w:val="Lienhypertexte"/>
+                <w:noProof/>
+              </w:rPr>
+              <w:t>Sprint 3</w:t>
+            </w:r>
+            <w:r>
+              <w:rPr>
+                <w:noProof/>
+                <w:webHidden/>
+              </w:rPr>
+              <w:tab/>
+            </w:r>
+            <w:r>
+              <w:rPr>
+                <w:noProof/>
+                <w:webHidden/>
+              </w:rPr>
+              <w:fldChar w:fldCharType="begin"/>
+            </w:r>
+            <w:r>
+              <w:rPr>
+                <w:noProof/>
+                <w:webHidden/>
+              </w:rPr>
+              <w:instrText xml:space="preserve"> PAGEREF _Toc42632174 \h </w:instrText>
+            </w:r>
+            <w:r>
+              <w:rPr>
+                <w:noProof/>
+                <w:webHidden/>
+              </w:rPr>
+            </w:r>
+            <w:r>
+              <w:rPr>
+                <w:noProof/>
+                <w:webHidden/>
+              </w:rPr>
+              <w:fldChar w:fldCharType="separate"/>
+            </w:r>
+            <w:r>
+              <w:rPr>
+                <w:noProof/>
+                <w:webHidden/>
+              </w:rPr>
+              <w:t>9</w:t>
+            </w:r>
+            <w:r>
+              <w:rPr>
+                <w:noProof/>
+                <w:webHidden/>
+              </w:rPr>
+              <w:fldChar w:fldCharType="end"/>
+            </w:r>
+          </w:hyperlink>
+        </w:p>
+        <w:p>
+          <w:pPr>
+            <w:pStyle w:val="TM2"/>
+            <w:tabs>
+              <w:tab w:val="right" w:leader="dot" w:pos="9062"/>
+            </w:tabs>
+            <w:rPr>
+              <w:noProof/>
+              <w:sz w:val="22"/>
+              <w:szCs w:val="22"/>
+            </w:rPr>
+          </w:pPr>
+          <w:hyperlink w:anchor="_Toc42632175" w:history="1">
+            <w:r>
+              <w:rPr>
+                <w:rStyle w:val="Lienhypertexte"/>
+                <w:noProof/>
+              </w:rPr>
+              <w:t>Sprint 4</w:t>
+            </w:r>
+            <w:r>
+              <w:rPr>
+                <w:noProof/>
+                <w:webHidden/>
+              </w:rPr>
+              <w:tab/>
+            </w:r>
+            <w:r>
+              <w:rPr>
+                <w:noProof/>
+                <w:webHidden/>
+              </w:rPr>
+              <w:fldChar w:fldCharType="begin"/>
+            </w:r>
+            <w:r>
+              <w:rPr>
+                <w:noProof/>
+                <w:webHidden/>
+              </w:rPr>
+              <w:instrText xml:space="preserve"> PAGEREF _Toc42632175 \h </w:instrText>
+            </w:r>
+            <w:r>
+              <w:rPr>
+                <w:noProof/>
+                <w:webHidden/>
+              </w:rPr>
+            </w:r>
+            <w:r>
+              <w:rPr>
+                <w:noProof/>
+                <w:webHidden/>
+              </w:rPr>
+              <w:fldChar w:fldCharType="separate"/>
+            </w:r>
+            <w:r>
+              <w:rPr>
+                <w:noProof/>
+                <w:webHidden/>
+              </w:rPr>
+              <w:t>9</w:t>
             </w:r>
             <w:r>
               <w:rPr>
@@ -1028,13 +1378,13 @@
               <w:szCs w:val="22"/>
             </w:rPr>
           </w:pPr>
-          <w:hyperlink w:anchor="_Toc42176826" w:history="1">
+          <w:hyperlink w:anchor="_Toc42632176" w:history="1">
             <w:r>
               <w:rPr>
                 <w:rStyle w:val="Lienhypertexte"/>
                 <w:noProof/>
               </w:rPr>
-              <w:t>Gestion de projet</w:t>
+              <w:t>Modèle de domaine</w:t>
             </w:r>
             <w:r>
               <w:rPr>
@@ -1055,7 +1405,7 @@
                 <w:noProof/>
                 <w:webHidden/>
               </w:rPr>
-              <w:instrText xml:space="preserve"> PAGEREF _Toc42176826 \h </w:instrText>
+              <w:instrText xml:space="preserve"> PAGEREF _Toc42632176 \h </w:instrText>
             </w:r>
             <w:r>
               <w:rPr>
@@ -1075,287 +1425,7 @@
                 <w:noProof/>
                 <w:webHidden/>
               </w:rPr>
-              <w:t>8</w:t>
-            </w:r>
-            <w:r>
-              <w:rPr>
-                <w:noProof/>
-                <w:webHidden/>
-              </w:rPr>
-              <w:fldChar w:fldCharType="end"/>
-            </w:r>
-          </w:hyperlink>
-        </w:p>
-        <w:p>
-          <w:pPr>
-            <w:pStyle w:val="TM2"/>
-            <w:tabs>
-              <w:tab w:val="right" w:leader="dot" w:pos="9062"/>
-            </w:tabs>
-            <w:rPr>
-              <w:noProof/>
-              <w:sz w:val="22"/>
-              <w:szCs w:val="22"/>
-            </w:rPr>
-          </w:pPr>
-          <w:hyperlink w:anchor="_Toc42176827" w:history="1">
-            <w:r>
-              <w:rPr>
-                <w:rStyle w:val="Lienhypertexte"/>
-                <w:noProof/>
-              </w:rPr>
-              <w:t>Sprint 1</w:t>
-            </w:r>
-            <w:r>
-              <w:rPr>
-                <w:noProof/>
-                <w:webHidden/>
-              </w:rPr>
-              <w:tab/>
-            </w:r>
-            <w:r>
-              <w:rPr>
-                <w:noProof/>
-                <w:webHidden/>
-              </w:rPr>
-              <w:fldChar w:fldCharType="begin"/>
-            </w:r>
-            <w:r>
-              <w:rPr>
-                <w:noProof/>
-                <w:webHidden/>
-              </w:rPr>
-              <w:instrText xml:space="preserve"> PAGEREF _Toc42176827 \h </w:instrText>
-            </w:r>
-            <w:r>
-              <w:rPr>
-                <w:noProof/>
-                <w:webHidden/>
-              </w:rPr>
-            </w:r>
-            <w:r>
-              <w:rPr>
-                <w:noProof/>
-                <w:webHidden/>
-              </w:rPr>
-              <w:fldChar w:fldCharType="separate"/>
-            </w:r>
-            <w:r>
-              <w:rPr>
-                <w:noProof/>
-                <w:webHidden/>
-              </w:rPr>
-              <w:t>8</w:t>
-            </w:r>
-            <w:r>
-              <w:rPr>
-                <w:noProof/>
-                <w:webHidden/>
-              </w:rPr>
-              <w:fldChar w:fldCharType="end"/>
-            </w:r>
-          </w:hyperlink>
-        </w:p>
-        <w:p>
-          <w:pPr>
-            <w:pStyle w:val="TM2"/>
-            <w:tabs>
-              <w:tab w:val="right" w:leader="dot" w:pos="9062"/>
-            </w:tabs>
-            <w:rPr>
-              <w:noProof/>
-              <w:sz w:val="22"/>
-              <w:szCs w:val="22"/>
-            </w:rPr>
-          </w:pPr>
-          <w:hyperlink w:anchor="_Toc42176828" w:history="1">
-            <w:r>
-              <w:rPr>
-                <w:rStyle w:val="Lienhypertexte"/>
-                <w:noProof/>
-              </w:rPr>
-              <w:t>Sprint 2</w:t>
-            </w:r>
-            <w:r>
-              <w:rPr>
-                <w:noProof/>
-                <w:webHidden/>
-              </w:rPr>
-              <w:tab/>
-            </w:r>
-            <w:r>
-              <w:rPr>
-                <w:noProof/>
-                <w:webHidden/>
-              </w:rPr>
-              <w:fldChar w:fldCharType="begin"/>
-            </w:r>
-            <w:r>
-              <w:rPr>
-                <w:noProof/>
-                <w:webHidden/>
-              </w:rPr>
-              <w:instrText xml:space="preserve"> PAGEREF _Toc42176828 \h </w:instrText>
-            </w:r>
-            <w:r>
-              <w:rPr>
-                <w:noProof/>
-                <w:webHidden/>
-              </w:rPr>
-            </w:r>
-            <w:r>
-              <w:rPr>
-                <w:noProof/>
-                <w:webHidden/>
-              </w:rPr>
-              <w:fldChar w:fldCharType="separate"/>
-            </w:r>
-            <w:r>
-              <w:rPr>
-                <w:noProof/>
-                <w:webHidden/>
-              </w:rPr>
-              <w:t>8</w:t>
-            </w:r>
-            <w:r>
-              <w:rPr>
-                <w:noProof/>
-                <w:webHidden/>
-              </w:rPr>
-              <w:fldChar w:fldCharType="end"/>
-            </w:r>
-          </w:hyperlink>
-        </w:p>
-        <w:p>
-          <w:pPr>
-            <w:pStyle w:val="TM2"/>
-            <w:tabs>
-              <w:tab w:val="right" w:leader="dot" w:pos="9062"/>
-            </w:tabs>
-            <w:rPr>
-              <w:noProof/>
-              <w:sz w:val="22"/>
-              <w:szCs w:val="22"/>
-            </w:rPr>
-          </w:pPr>
-          <w:hyperlink w:anchor="_Toc42176829" w:history="1">
-            <w:r>
-              <w:rPr>
-                <w:rStyle w:val="Lienhypertexte"/>
-                <w:noProof/>
-              </w:rPr>
-              <w:t>Sprint 3</w:t>
-            </w:r>
-            <w:r>
-              <w:rPr>
-                <w:noProof/>
-                <w:webHidden/>
-              </w:rPr>
-              <w:tab/>
-            </w:r>
-            <w:r>
-              <w:rPr>
-                <w:noProof/>
-                <w:webHidden/>
-              </w:rPr>
-              <w:fldChar w:fldCharType="begin"/>
-            </w:r>
-            <w:r>
-              <w:rPr>
-                <w:noProof/>
-                <w:webHidden/>
-              </w:rPr>
-              <w:instrText xml:space="preserve"> PAGEREF _Toc42176829 \h </w:instrText>
-            </w:r>
-            <w:r>
-              <w:rPr>
-                <w:noProof/>
-                <w:webHidden/>
-              </w:rPr>
-            </w:r>
-            <w:r>
-              <w:rPr>
-                <w:noProof/>
-                <w:webHidden/>
-              </w:rPr>
-              <w:fldChar w:fldCharType="separate"/>
-            </w:r>
-            <w:r>
-              <w:rPr>
-                <w:noProof/>
-                <w:webHidden/>
-              </w:rPr>
-              <w:t>8</w:t>
-            </w:r>
-            <w:r>
-              <w:rPr>
-                <w:noProof/>
-                <w:webHidden/>
-              </w:rPr>
-              <w:fldChar w:fldCharType="end"/>
-            </w:r>
-          </w:hyperlink>
-        </w:p>
-        <w:p>
-          <w:pPr>
-            <w:pStyle w:val="TM2"/>
-            <w:tabs>
-              <w:tab w:val="right" w:leader="dot" w:pos="9062"/>
-            </w:tabs>
-            <w:rPr>
-              <w:noProof/>
-              <w:sz w:val="22"/>
-              <w:szCs w:val="22"/>
-            </w:rPr>
-          </w:pPr>
-          <w:hyperlink w:anchor="_Toc42176830" w:history="1">
-            <w:r>
-              <w:rPr>
-                <w:rStyle w:val="Lienhypertexte"/>
-                <w:noProof/>
-              </w:rPr>
-              <w:t>Sprint 4</w:t>
-            </w:r>
-            <w:r>
-              <w:rPr>
-                <w:noProof/>
-                <w:webHidden/>
-              </w:rPr>
-              <w:tab/>
-            </w:r>
-            <w:r>
-              <w:rPr>
-                <w:noProof/>
-                <w:webHidden/>
-              </w:rPr>
-              <w:fldChar w:fldCharType="begin"/>
-            </w:r>
-            <w:r>
-              <w:rPr>
-                <w:noProof/>
-                <w:webHidden/>
-              </w:rPr>
-              <w:instrText xml:space="preserve"> PAGEREF _Toc42176830 \h </w:instrText>
-            </w:r>
-            <w:r>
-              <w:rPr>
-                <w:noProof/>
-                <w:webHidden/>
-              </w:rPr>
-            </w:r>
-            <w:r>
-              <w:rPr>
-                <w:noProof/>
-                <w:webHidden/>
-              </w:rPr>
-              <w:fldChar w:fldCharType="separate"/>
-            </w:r>
-            <w:r>
-              <w:rPr>
-                <w:noProof/>
-                <w:webHidden/>
-              </w:rPr>
-              <w:t>8</w:t>
+              <w:t>11</w:t>
             </w:r>
             <w:r>
               <w:rPr>
@@ -1578,7 +1648,7 @@
       <w:pPr>
         <w:pStyle w:val="Titre1"/>
       </w:pPr>
-      <w:bookmarkStart w:id="0" w:name="_Toc42176820"/>
+      <w:bookmarkStart w:id="0" w:name="_Toc42632165"/>
       <w:r>
         <w:lastRenderedPageBreak/>
         <w:t>Introduction</w:t>
@@ -1760,7 +1830,7 @@
       <w:pPr>
         <w:pStyle w:val="Titre1"/>
       </w:pPr>
-      <w:bookmarkStart w:id="1" w:name="_Toc42176821"/>
+      <w:bookmarkStart w:id="1" w:name="_Toc42632166"/>
       <w:r>
         <w:lastRenderedPageBreak/>
         <w:t>Règles du jeu « Poker Texas Hold’em »</w:t>
@@ -1815,7 +1885,7 @@
       <w:pPr>
         <w:pStyle w:val="Titre2"/>
       </w:pPr>
-      <w:bookmarkStart w:id="2" w:name="_Toc42176822"/>
+      <w:bookmarkStart w:id="2" w:name="_Toc42632167"/>
       <w:r>
         <w:t>Organisation</w:t>
       </w:r>
@@ -1903,7 +1973,7 @@
       <w:pPr>
         <w:pStyle w:val="Titre2"/>
       </w:pPr>
-      <w:bookmarkStart w:id="3" w:name="_Toc42176823"/>
+      <w:bookmarkStart w:id="3" w:name="_Toc42632168"/>
       <w:r>
         <w:t>Début d’une partie</w:t>
       </w:r>
@@ -2359,7 +2429,7 @@
       <w:pPr>
         <w:pStyle w:val="Titre2"/>
       </w:pPr>
-      <w:bookmarkStart w:id="4" w:name="_Toc42176824"/>
+      <w:bookmarkStart w:id="4" w:name="_Toc42632169"/>
       <w:r>
         <w:lastRenderedPageBreak/>
         <w:t>Combinaison de cartes</w:t>
@@ -2477,7 +2547,7 @@
       <w:pPr>
         <w:pStyle w:val="Titre1"/>
       </w:pPr>
-      <w:bookmarkStart w:id="5" w:name="_Toc42176825"/>
+      <w:bookmarkStart w:id="5" w:name="_Toc42632170"/>
       <w:r>
         <w:lastRenderedPageBreak/>
         <w:t>Adaptation des règles</w:t>
@@ -2494,7 +2564,23 @@
     </w:p>
     <w:p>
       <w:r>
-        <w:t>Les modifications suivantes ont été apportés : (avant-après)</w:t>
+        <w:t>Les modifications suivantes ont été apportés</w:t>
+      </w:r>
+      <w:r>
+        <w:t> :</w:t>
+      </w:r>
+    </w:p>
+    <w:p>
+      <w:pPr>
+        <w:pStyle w:val="Titre2"/>
+      </w:pPr>
+      <w:r>
+        <w:t>Gestion des tours</w:t>
+      </w:r>
+    </w:p>
+    <w:p>
+      <w:r>
+        <w:t>Dans un jeu de poker classique, chaque joueur peut accéder au tour suivant uniquement si celui-ci :</w:t>
       </w:r>
     </w:p>
     <w:p>
@@ -2502,13 +2588,52 @@
         <w:pStyle w:val="Paragraphedeliste"/>
         <w:numPr>
           <w:ilvl w:val="0"/>
-          <w:numId w:val="33"/>
+          <w:numId w:val="34"/>
         </w:numPr>
       </w:pPr>
-    </w:p>
-    <w:p>
-      <w:r>
-        <w:t xml:space="preserve"> </w:t>
+      <w:r>
+        <w:t>N’a eu aucun joueur qui le précède effectuer une mise.</w:t>
+      </w:r>
+    </w:p>
+    <w:p>
+      <w:pPr>
+        <w:pStyle w:val="Paragraphedeliste"/>
+        <w:numPr>
+          <w:ilvl w:val="0"/>
+          <w:numId w:val="34"/>
+        </w:numPr>
+      </w:pPr>
+      <w:r>
+        <w:t>Suit la mise du joueur qui le précède.</w:t>
+      </w:r>
+    </w:p>
+    <w:p>
+      <w:r>
+        <w:t>Ce qui fait que si un joueur a eu un autre joueur qui le précède miser et que le joueur actuel remise par-dessus, le tour n’est pas terminé bien que les deux joueurs aient joué.</w:t>
+      </w:r>
+    </w:p>
+    <w:p>
+      <w:r>
+        <w:t>Ceci n’est pas implémenté dans notre jeu, un joueur ne peut uniquement jouer qu’une seule fois par tour et n’est pas obligé de suivre la mise d’un joueur qui le précède.</w:t>
+      </w:r>
+      <w:bookmarkStart w:id="6" w:name="_GoBack"/>
+      <w:bookmarkEnd w:id="6"/>
+    </w:p>
+    <w:p>
+      <w:pPr>
+        <w:pStyle w:val="Titre2"/>
+      </w:pPr>
+      <w:r>
+        <w:t>AS : carte la plus faible</w:t>
+      </w:r>
+    </w:p>
+    <w:p/>
+    <w:p>
+      <w:pPr>
+        <w:pStyle w:val="Titre2"/>
+      </w:pPr>
+      <w:r>
+        <w:t>Quinte flush royale supprimée</w:t>
       </w:r>
     </w:p>
     <w:p/>
@@ -2540,12 +2665,11 @@
       <w:pPr>
         <w:pStyle w:val="Titre1"/>
       </w:pPr>
-      <w:bookmarkStart w:id="6" w:name="_Toc42176826"/>
-      <w:r>
-        <w:lastRenderedPageBreak/>
+      <w:bookmarkStart w:id="7" w:name="_Toc42632171"/>
+      <w:r>
         <w:t>Gestion de projet</w:t>
       </w:r>
-      <w:bookmarkEnd w:id="6"/>
+      <w:bookmarkEnd w:id="7"/>
       <w:r>
         <w:t xml:space="preserve"> </w:t>
       </w:r>
@@ -2688,11 +2812,11 @@
       <w:pPr>
         <w:pStyle w:val="Titre2"/>
       </w:pPr>
-      <w:bookmarkStart w:id="7" w:name="_Toc42176827"/>
+      <w:bookmarkStart w:id="8" w:name="_Toc42632172"/>
       <w:r>
         <w:t>Sprint 1</w:t>
       </w:r>
-      <w:bookmarkEnd w:id="7"/>
+      <w:bookmarkEnd w:id="8"/>
       <w:r>
         <w:t xml:space="preserve"> </w:t>
       </w:r>
@@ -2707,6 +2831,7 @@
     </w:p>
     <w:p>
       <w:r>
+        <w:lastRenderedPageBreak/>
         <w:t>Travis CI a été implémenté afin de pouvoir profiter d’un outil d’intégration continue, permettant ainsi de facilement lancer les tests de notre applications.</w:t>
       </w:r>
     </w:p>
@@ -2724,11 +2849,11 @@
       <w:pPr>
         <w:pStyle w:val="Titre2"/>
       </w:pPr>
-      <w:bookmarkStart w:id="8" w:name="_Toc42176828"/>
+      <w:bookmarkStart w:id="9" w:name="_Toc42632173"/>
       <w:r>
         <w:t>Sprint 2</w:t>
       </w:r>
-      <w:bookmarkEnd w:id="8"/>
+      <w:bookmarkEnd w:id="9"/>
       <w:r>
         <w:t xml:space="preserve"> </w:t>
       </w:r>
@@ -2749,7 +2874,6 @@
     </w:p>
     <w:p>
       <w:r>
-        <w:lastRenderedPageBreak/>
         <w:t xml:space="preserve">L’introduction de la communication Client- Serveur fût la tâche prenant le plus de temps. Celle-ci nous a permis de mettre en place une structure servant d’exemple afin de pouvoir ré—implémenter d’autre communications nécessaires au jeu (tel que le fait que les cartes du </w:t>
       </w:r>
       <w:r>
@@ -2812,11 +2936,11 @@
       <w:pPr>
         <w:pStyle w:val="Titre2"/>
       </w:pPr>
-      <w:bookmarkStart w:id="9" w:name="_Toc42176829"/>
+      <w:bookmarkStart w:id="10" w:name="_Toc42632174"/>
       <w:r>
         <w:t>Sprint 3</w:t>
       </w:r>
-      <w:bookmarkEnd w:id="9"/>
+      <w:bookmarkEnd w:id="10"/>
     </w:p>
     <w:p>
       <w:r>
@@ -2867,11 +2991,12 @@
       <w:pPr>
         <w:pStyle w:val="Titre2"/>
       </w:pPr>
-      <w:bookmarkStart w:id="10" w:name="_Toc42176830"/>
-      <w:r>
+      <w:bookmarkStart w:id="11" w:name="_Toc42632175"/>
+      <w:r>
+        <w:lastRenderedPageBreak/>
         <w:t>Sprint 4</w:t>
       </w:r>
-      <w:bookmarkEnd w:id="10"/>
+      <w:bookmarkEnd w:id="11"/>
     </w:p>
     <w:p>
       <w:r>
@@ -2886,7 +3011,13 @@
         <w:t>d’une multitude</w:t>
       </w:r>
       <w:r>
-        <w:t xml:space="preserve"> de parties, nous avons fait en sorte qu’à la fin d’une partie, une nouvelle en est lancée. Cela nous a été utile car certaines fois il y eut des soucis indécelables (quint flush royale qui n’était pas prise en compte) si nous nous étions contentés de tester des parties manuellement. Ceci aurait été indétectable dans le sens où, il y a très peu de chance d’en avoir une. Le fait d’avoir pu automatiser cela nous a permis de jouer plus de parties.</w:t>
+        <w:t xml:space="preserve"> de parties, nous avons fait en sorte qu’à la fin d’une partie, une nouvelle en est lancée. Cela nous a été utile car certaines fois il y eut des soucis indécelables (quint flush royale qui </w:t>
+      </w:r>
+      <w:r>
+        <w:t>n’est</w:t>
+      </w:r>
+      <w:r>
+        <w:t xml:space="preserve"> pas prise en compte) si nous nous étions contentés de tester des parties manuellement. Ceci aurait été indétectable dans le sens où, il y a très peu de chance d’en avoir une. Le fait d’avoir pu automatiser cela nous a permis de jouer plus de parties.</w:t>
       </w:r>
     </w:p>
     <w:p>
@@ -2898,15 +3029,12 @@
       <w:r>
         <w:t>Pour finir, une rédaction finale du rapport fût effectuée.</w:t>
       </w:r>
-      <w:bookmarkStart w:id="11" w:name="_GoBack"/>
-      <w:bookmarkEnd w:id="11"/>
     </w:p>
     <w:p>
       <w:pPr>
         <w:jc w:val="left"/>
       </w:pPr>
       <w:r>
-        <w:lastRenderedPageBreak/>
         <w:br w:type="page"/>
       </w:r>
     </w:p>
@@ -2918,9 +3046,11 @@
         <w:lastRenderedPageBreak/>
         <w:t xml:space="preserve"> </w:t>
       </w:r>
+      <w:bookmarkStart w:id="12" w:name="_Toc42632176"/>
       <w:r>
         <w:t>Modèle de domaine</w:t>
       </w:r>
+      <w:bookmarkEnd w:id="12"/>
     </w:p>
     <w:sectPr>
       <w:headerReference w:type="default" r:id="rId13"/>
@@ -4243,6 +4373,95 @@
     </w:lvl>
   </w:abstractNum>
   <w:abstractNum w:abstractNumId="8" w15:restartNumberingAfterBreak="0">
+    <w:nsid w:val="24EB1699"/>
+    <w:multiLevelType w:val="hybridMultilevel"/>
+    <w:tmpl w:val="8FAEAD9C"/>
+    <w:lvl w:ilvl="0" w:tplc="100C0011">
+      <w:start w:val="1"/>
+      <w:numFmt w:val="decimal"/>
+      <w:lvlText w:val="%1)"/>
+      <w:lvlJc w:val="left"/>
+      <w:pPr>
+        <w:ind w:left="720" w:hanging="360"/>
+      </w:pPr>
+      <w:rPr>
+        <w:rFonts w:hint="default"/>
+      </w:rPr>
+    </w:lvl>
+    <w:lvl w:ilvl="1" w:tplc="100C0019" w:tentative="1">
+      <w:start w:val="1"/>
+      <w:numFmt w:val="lowerLetter"/>
+      <w:lvlText w:val="%2."/>
+      <w:lvlJc w:val="left"/>
+      <w:pPr>
+        <w:ind w:left="1440" w:hanging="360"/>
+      </w:pPr>
+    </w:lvl>
+    <w:lvl w:ilvl="2" w:tplc="100C001B" w:tentative="1">
+      <w:start w:val="1"/>
+      <w:numFmt w:val="lowerRoman"/>
+      <w:lvlText w:val="%3."/>
+      <w:lvlJc w:val="right"/>
+      <w:pPr>
+        <w:ind w:left="2160" w:hanging="180"/>
+      </w:pPr>
+    </w:lvl>
+    <w:lvl w:ilvl="3" w:tplc="100C000F" w:tentative="1">
+      <w:start w:val="1"/>
+      <w:numFmt w:val="decimal"/>
+      <w:lvlText w:val="%4."/>
+      <w:lvlJc w:val="left"/>
+      <w:pPr>
+        <w:ind w:left="2880" w:hanging="360"/>
+      </w:pPr>
+    </w:lvl>
+    <w:lvl w:ilvl="4" w:tplc="100C0019" w:tentative="1">
+      <w:start w:val="1"/>
+      <w:numFmt w:val="lowerLetter"/>
+      <w:lvlText w:val="%5."/>
+      <w:lvlJc w:val="left"/>
+      <w:pPr>
+        <w:ind w:left="3600" w:hanging="360"/>
+      </w:pPr>
+    </w:lvl>
+    <w:lvl w:ilvl="5" w:tplc="100C001B" w:tentative="1">
+      <w:start w:val="1"/>
+      <w:numFmt w:val="lowerRoman"/>
+      <w:lvlText w:val="%6."/>
+      <w:lvlJc w:val="right"/>
+      <w:pPr>
+        <w:ind w:left="4320" w:hanging="180"/>
+      </w:pPr>
+    </w:lvl>
+    <w:lvl w:ilvl="6" w:tplc="100C000F" w:tentative="1">
+      <w:start w:val="1"/>
+      <w:numFmt w:val="decimal"/>
+      <w:lvlText w:val="%7."/>
+      <w:lvlJc w:val="left"/>
+      <w:pPr>
+        <w:ind w:left="5040" w:hanging="360"/>
+      </w:pPr>
+    </w:lvl>
+    <w:lvl w:ilvl="7" w:tplc="100C0019" w:tentative="1">
+      <w:start w:val="1"/>
+      <w:numFmt w:val="lowerLetter"/>
+      <w:lvlText w:val="%8."/>
+      <w:lvlJc w:val="left"/>
+      <w:pPr>
+        <w:ind w:left="5760" w:hanging="360"/>
+      </w:pPr>
+    </w:lvl>
+    <w:lvl w:ilvl="8" w:tplc="100C001B" w:tentative="1">
+      <w:start w:val="1"/>
+      <w:numFmt w:val="lowerRoman"/>
+      <w:lvlText w:val="%9."/>
+      <w:lvlJc w:val="right"/>
+      <w:pPr>
+        <w:ind w:left="6480" w:hanging="180"/>
+      </w:pPr>
+    </w:lvl>
+  </w:abstractNum>
+  <w:abstractNum w:abstractNumId="9" w15:restartNumberingAfterBreak="0">
     <w:nsid w:val="26E31EE0"/>
     <w:multiLevelType w:val="hybridMultilevel"/>
     <w:tmpl w:val="3E1AE420"/>
@@ -4355,7 +4574,7 @@
       </w:rPr>
     </w:lvl>
   </w:abstractNum>
-  <w:abstractNum w:abstractNumId="9" w15:restartNumberingAfterBreak="0">
+  <w:abstractNum w:abstractNumId="10" w15:restartNumberingAfterBreak="0">
     <w:nsid w:val="2C903D59"/>
     <w:multiLevelType w:val="hybridMultilevel"/>
     <w:tmpl w:val="86969198"/>
@@ -4468,7 +4687,7 @@
       </w:rPr>
     </w:lvl>
   </w:abstractNum>
-  <w:abstractNum w:abstractNumId="10" w15:restartNumberingAfterBreak="0">
+  <w:abstractNum w:abstractNumId="11" w15:restartNumberingAfterBreak="0">
     <w:nsid w:val="2CB8546A"/>
     <w:multiLevelType w:val="hybridMultilevel"/>
     <w:tmpl w:val="41281564"/>
@@ -4581,7 +4800,7 @@
       </w:rPr>
     </w:lvl>
   </w:abstractNum>
-  <w:abstractNum w:abstractNumId="11" w15:restartNumberingAfterBreak="0">
+  <w:abstractNum w:abstractNumId="12" w15:restartNumberingAfterBreak="0">
     <w:nsid w:val="2DA01F0E"/>
     <w:multiLevelType w:val="hybridMultilevel"/>
     <w:tmpl w:val="4672F30A"/>
@@ -4694,7 +4913,7 @@
       </w:rPr>
     </w:lvl>
   </w:abstractNum>
-  <w:abstractNum w:abstractNumId="12" w15:restartNumberingAfterBreak="0">
+  <w:abstractNum w:abstractNumId="13" w15:restartNumberingAfterBreak="0">
     <w:nsid w:val="2F3C572C"/>
     <w:multiLevelType w:val="multilevel"/>
     <w:tmpl w:val="EAB0F47E"/>
@@ -4780,7 +4999,7 @@
       </w:pPr>
     </w:lvl>
   </w:abstractNum>
-  <w:abstractNum w:abstractNumId="13" w15:restartNumberingAfterBreak="0">
+  <w:abstractNum w:abstractNumId="14" w15:restartNumberingAfterBreak="0">
     <w:nsid w:val="31107322"/>
     <w:multiLevelType w:val="hybridMultilevel"/>
     <w:tmpl w:val="594AD264"/>
@@ -4893,7 +5112,7 @@
       </w:rPr>
     </w:lvl>
   </w:abstractNum>
-  <w:abstractNum w:abstractNumId="14" w15:restartNumberingAfterBreak="0">
+  <w:abstractNum w:abstractNumId="15" w15:restartNumberingAfterBreak="0">
     <w:nsid w:val="33CB35FE"/>
     <w:multiLevelType w:val="hybridMultilevel"/>
     <w:tmpl w:val="029ED16C"/>
@@ -5006,7 +5225,7 @@
       </w:rPr>
     </w:lvl>
   </w:abstractNum>
-  <w:abstractNum w:abstractNumId="15" w15:restartNumberingAfterBreak="0">
+  <w:abstractNum w:abstractNumId="16" w15:restartNumberingAfterBreak="0">
     <w:nsid w:val="34CD6881"/>
     <w:multiLevelType w:val="hybridMultilevel"/>
     <w:tmpl w:val="F2343B84"/>
@@ -5119,7 +5338,7 @@
       </w:rPr>
     </w:lvl>
   </w:abstractNum>
-  <w:abstractNum w:abstractNumId="16" w15:restartNumberingAfterBreak="0">
+  <w:abstractNum w:abstractNumId="17" w15:restartNumberingAfterBreak="0">
     <w:nsid w:val="39C757DD"/>
     <w:multiLevelType w:val="hybridMultilevel"/>
     <w:tmpl w:val="ECF62CAA"/>
@@ -5232,7 +5451,7 @@
       </w:rPr>
     </w:lvl>
   </w:abstractNum>
-  <w:abstractNum w:abstractNumId="17" w15:restartNumberingAfterBreak="0">
+  <w:abstractNum w:abstractNumId="18" w15:restartNumberingAfterBreak="0">
     <w:nsid w:val="39DA2CAB"/>
     <w:multiLevelType w:val="multilevel"/>
     <w:tmpl w:val="0810001F"/>
@@ -5318,7 +5537,7 @@
       </w:pPr>
     </w:lvl>
   </w:abstractNum>
-  <w:abstractNum w:abstractNumId="18" w15:restartNumberingAfterBreak="0">
+  <w:abstractNum w:abstractNumId="19" w15:restartNumberingAfterBreak="0">
     <w:nsid w:val="3F847E4B"/>
     <w:multiLevelType w:val="hybridMultilevel"/>
     <w:tmpl w:val="8C9EF6BE"/>
@@ -5431,7 +5650,7 @@
       </w:rPr>
     </w:lvl>
   </w:abstractNum>
-  <w:abstractNum w:abstractNumId="19" w15:restartNumberingAfterBreak="0">
+  <w:abstractNum w:abstractNumId="20" w15:restartNumberingAfterBreak="0">
     <w:nsid w:val="458B1D91"/>
     <w:multiLevelType w:val="hybridMultilevel"/>
     <w:tmpl w:val="E990DEC0"/>
@@ -5544,7 +5763,7 @@
       </w:rPr>
     </w:lvl>
   </w:abstractNum>
-  <w:abstractNum w:abstractNumId="20" w15:restartNumberingAfterBreak="0">
+  <w:abstractNum w:abstractNumId="21" w15:restartNumberingAfterBreak="0">
     <w:nsid w:val="4A653687"/>
     <w:multiLevelType w:val="hybridMultilevel"/>
     <w:tmpl w:val="81EA663E"/>
@@ -5656,7 +5875,7 @@
       </w:rPr>
     </w:lvl>
   </w:abstractNum>
-  <w:abstractNum w:abstractNumId="21" w15:restartNumberingAfterBreak="0">
+  <w:abstractNum w:abstractNumId="22" w15:restartNumberingAfterBreak="0">
     <w:nsid w:val="4C470AD1"/>
     <w:multiLevelType w:val="hybridMultilevel"/>
     <w:tmpl w:val="47BEBB6A"/>
@@ -5769,7 +5988,7 @@
       </w:rPr>
     </w:lvl>
   </w:abstractNum>
-  <w:abstractNum w:abstractNumId="22" w15:restartNumberingAfterBreak="0">
+  <w:abstractNum w:abstractNumId="23" w15:restartNumberingAfterBreak="0">
     <w:nsid w:val="4CDB3525"/>
     <w:multiLevelType w:val="hybridMultilevel"/>
     <w:tmpl w:val="F78EABF4"/>
@@ -5882,7 +6101,7 @@
       </w:rPr>
     </w:lvl>
   </w:abstractNum>
-  <w:abstractNum w:abstractNumId="23" w15:restartNumberingAfterBreak="0">
+  <w:abstractNum w:abstractNumId="24" w15:restartNumberingAfterBreak="0">
     <w:nsid w:val="518D603A"/>
     <w:multiLevelType w:val="hybridMultilevel"/>
     <w:tmpl w:val="B0E4BF82"/>
@@ -5995,7 +6214,7 @@
       </w:rPr>
     </w:lvl>
   </w:abstractNum>
-  <w:abstractNum w:abstractNumId="24" w15:restartNumberingAfterBreak="0">
+  <w:abstractNum w:abstractNumId="25" w15:restartNumberingAfterBreak="0">
     <w:nsid w:val="58FD2CCE"/>
     <w:multiLevelType w:val="hybridMultilevel"/>
     <w:tmpl w:val="46B039E6"/>
@@ -6081,7 +6300,7 @@
       </w:pPr>
     </w:lvl>
   </w:abstractNum>
-  <w:abstractNum w:abstractNumId="25" w15:restartNumberingAfterBreak="0">
+  <w:abstractNum w:abstractNumId="26" w15:restartNumberingAfterBreak="0">
     <w:nsid w:val="5A996D22"/>
     <w:multiLevelType w:val="hybridMultilevel"/>
     <w:tmpl w:val="18B4FFE6"/>
@@ -6194,7 +6413,7 @@
       </w:rPr>
     </w:lvl>
   </w:abstractNum>
-  <w:abstractNum w:abstractNumId="26" w15:restartNumberingAfterBreak="0">
+  <w:abstractNum w:abstractNumId="27" w15:restartNumberingAfterBreak="0">
     <w:nsid w:val="5C655F1A"/>
     <w:multiLevelType w:val="hybridMultilevel"/>
     <w:tmpl w:val="B2FE5D7A"/>
@@ -6307,7 +6526,7 @@
       </w:rPr>
     </w:lvl>
   </w:abstractNum>
-  <w:abstractNum w:abstractNumId="27" w15:restartNumberingAfterBreak="0">
+  <w:abstractNum w:abstractNumId="28" w15:restartNumberingAfterBreak="0">
     <w:nsid w:val="5F46415F"/>
     <w:multiLevelType w:val="hybridMultilevel"/>
     <w:tmpl w:val="2500B93A"/>
@@ -6420,7 +6639,7 @@
       </w:rPr>
     </w:lvl>
   </w:abstractNum>
-  <w:abstractNum w:abstractNumId="28" w15:restartNumberingAfterBreak="0">
+  <w:abstractNum w:abstractNumId="29" w15:restartNumberingAfterBreak="0">
     <w:nsid w:val="68BC95DE"/>
     <w:multiLevelType w:val="hybridMultilevel"/>
     <w:tmpl w:val="A83F0B18"/>
@@ -6474,7 +6693,7 @@
       <w:lvlJc w:val="left"/>
     </w:lvl>
   </w:abstractNum>
-  <w:abstractNum w:abstractNumId="29" w15:restartNumberingAfterBreak="0">
+  <w:abstractNum w:abstractNumId="30" w15:restartNumberingAfterBreak="0">
     <w:nsid w:val="693E32FF"/>
     <w:multiLevelType w:val="hybridMultilevel"/>
     <w:tmpl w:val="24C88ED8"/>
@@ -6587,7 +6806,7 @@
       </w:rPr>
     </w:lvl>
   </w:abstractNum>
-  <w:abstractNum w:abstractNumId="30" w15:restartNumberingAfterBreak="0">
+  <w:abstractNum w:abstractNumId="31" w15:restartNumberingAfterBreak="0">
     <w:nsid w:val="6B8B7B69"/>
     <w:multiLevelType w:val="hybridMultilevel"/>
     <w:tmpl w:val="4AF2AA72"/>
@@ -6700,7 +6919,7 @@
       </w:rPr>
     </w:lvl>
   </w:abstractNum>
-  <w:abstractNum w:abstractNumId="31" w15:restartNumberingAfterBreak="0">
+  <w:abstractNum w:abstractNumId="32" w15:restartNumberingAfterBreak="0">
     <w:nsid w:val="7B886499"/>
     <w:multiLevelType w:val="hybridMultilevel"/>
     <w:tmpl w:val="03809EC4"/>
@@ -6786,7 +7005,7 @@
       </w:pPr>
     </w:lvl>
   </w:abstractNum>
-  <w:abstractNum w:abstractNumId="32" w15:restartNumberingAfterBreak="0">
+  <w:abstractNum w:abstractNumId="33" w15:restartNumberingAfterBreak="0">
     <w:nsid w:val="7FE26055"/>
     <w:multiLevelType w:val="hybridMultilevel"/>
     <w:tmpl w:val="F18AFB3C"/>
@@ -6900,52 +7119,52 @@
     </w:lvl>
   </w:abstractNum>
   <w:num w:numId="1">
-    <w:abstractNumId w:val="12"/>
+    <w:abstractNumId w:val="13"/>
   </w:num>
   <w:num w:numId="2">
     <w:abstractNumId w:val="1"/>
   </w:num>
   <w:num w:numId="3">
+    <w:abstractNumId w:val="11"/>
+  </w:num>
+  <w:num w:numId="4">
     <w:abstractNumId w:val="10"/>
   </w:num>
-  <w:num w:numId="4">
-    <w:abstractNumId w:val="9"/>
-  </w:num>
   <w:num w:numId="5">
-    <w:abstractNumId w:val="31"/>
+    <w:abstractNumId w:val="32"/>
   </w:num>
   <w:num w:numId="6">
-    <w:abstractNumId w:val="24"/>
+    <w:abstractNumId w:val="25"/>
   </w:num>
   <w:num w:numId="7">
     <w:abstractNumId w:val="3"/>
   </w:num>
   <w:num w:numId="8">
-    <w:abstractNumId w:val="15"/>
+    <w:abstractNumId w:val="16"/>
   </w:num>
   <w:num w:numId="9">
-    <w:abstractNumId w:val="8"/>
+    <w:abstractNumId w:val="9"/>
   </w:num>
   <w:num w:numId="10">
-    <w:abstractNumId w:val="29"/>
+    <w:abstractNumId w:val="30"/>
   </w:num>
   <w:num w:numId="11">
-    <w:abstractNumId w:val="22"/>
+    <w:abstractNumId w:val="23"/>
   </w:num>
   <w:num w:numId="12">
-    <w:abstractNumId w:val="19"/>
+    <w:abstractNumId w:val="20"/>
   </w:num>
   <w:num w:numId="13">
     <w:abstractNumId w:val="2"/>
   </w:num>
   <w:num w:numId="14">
-    <w:abstractNumId w:val="17"/>
+    <w:abstractNumId w:val="18"/>
   </w:num>
   <w:num w:numId="15">
-    <w:abstractNumId w:val="20"/>
+    <w:abstractNumId w:val="21"/>
   </w:num>
   <w:num w:numId="16">
-    <w:abstractNumId w:val="13"/>
+    <w:abstractNumId w:val="14"/>
   </w:num>
   <w:num w:numId="17">
     <w:abstractNumId w:val="5"/>
@@ -6954,49 +7173,52 @@
     <w:abstractNumId w:val="0"/>
   </w:num>
   <w:num w:numId="19">
-    <w:abstractNumId w:val="21"/>
+    <w:abstractNumId w:val="22"/>
   </w:num>
   <w:num w:numId="20">
     <w:abstractNumId w:val="6"/>
   </w:num>
   <w:num w:numId="21">
-    <w:abstractNumId w:val="30"/>
+    <w:abstractNumId w:val="31"/>
   </w:num>
   <w:num w:numId="22">
-    <w:abstractNumId w:val="18"/>
+    <w:abstractNumId w:val="19"/>
   </w:num>
   <w:num w:numId="23">
-    <w:abstractNumId w:val="14"/>
+    <w:abstractNumId w:val="15"/>
   </w:num>
   <w:num w:numId="24">
+    <w:abstractNumId w:val="29"/>
+  </w:num>
+  <w:num w:numId="25">
     <w:abstractNumId w:val="28"/>
   </w:num>
-  <w:num w:numId="25">
-    <w:abstractNumId w:val="27"/>
-  </w:num>
   <w:num w:numId="26">
-    <w:abstractNumId w:val="32"/>
+    <w:abstractNumId w:val="33"/>
   </w:num>
   <w:num w:numId="27">
-    <w:abstractNumId w:val="16"/>
+    <w:abstractNumId w:val="17"/>
   </w:num>
   <w:num w:numId="28">
-    <w:abstractNumId w:val="23"/>
+    <w:abstractNumId w:val="24"/>
   </w:num>
   <w:num w:numId="29">
-    <w:abstractNumId w:val="26"/>
+    <w:abstractNumId w:val="27"/>
   </w:num>
   <w:num w:numId="30">
     <w:abstractNumId w:val="4"/>
   </w:num>
   <w:num w:numId="31">
-    <w:abstractNumId w:val="11"/>
+    <w:abstractNumId w:val="12"/>
   </w:num>
   <w:num w:numId="32">
     <w:abstractNumId w:val="7"/>
   </w:num>
   <w:num w:numId="33">
-    <w:abstractNumId w:val="25"/>
+    <w:abstractNumId w:val="26"/>
+  </w:num>
+  <w:num w:numId="34">
+    <w:abstractNumId w:val="8"/>
   </w:num>
 </w:numbering>
 </file>
@@ -8687,7 +8909,7 @@
 </file>
 
 <file path=customXml/itemProps2.xml><?xml version="1.0" encoding="utf-8"?>
-<ds:datastoreItem xmlns:ds="http://schemas.openxmlformats.org/officeDocument/2006/customXml" ds:itemID="{094E9DF6-CE94-4889-80A6-955657C84199}">
+<ds:datastoreItem xmlns:ds="http://schemas.openxmlformats.org/officeDocument/2006/customXml" ds:itemID="{19B70117-84D1-4562-A1A1-D907C4ACFF9D}">
   <ds:schemaRefs>
     <ds:schemaRef ds:uri="http://schemas.openxmlformats.org/officeDocument/2006/bibliography"/>
   </ds:schemaRefs>

</xml_diff>